<commit_message>
Release v1 Adequações de swaggers para compatibiliza-los a versão do Manual de escopo de dados SUSEP 4.1
Yamls alterados
Responsabilidades (insurance-responsibility v1.1.0)
Riscos Financeiros (insurance-financial-risk v1.1.0)
Rural (insurance-rural v1.1.0)
Automóvel (insurance-auto v1.1.0)

Yamls alterados mas serão descontinuados
Aceitação e Sucursal no Exterior (insurance-acceptance-and-branches-abroad v1.1.0)
Petróleo (insurance-petroleum v1.1.0)
Aeronáuticos (insurance-aviation v1.1.0)
Marítimos (insurance-nautical v1.1.0)
Nucleares (insurance-nuclear v1.1.0)

Docs Alterados
insurance-responsibility
insurance-financial-risk
insurance-rural
insurance-auto

Docs alterados mas serão descontinuados
insurance-acceptance-and-branches-abroad
insurance-petroleum
insurance-aviation
insurance-nautical
insurance-nuclear
</commit_message>
<xml_diff>
--- a/documentation/source/files/docs/insurance-aviation.docx
+++ b/documentation/source/files/docs/insurance-aviation.docx
@@ -1,6 +1,6 @@
 
 <file path=word/document.xml><?xml version="1.0" encoding="utf-8"?>
-<w:document xmlns:wpc="http://schemas.microsoft.com/office/word/2010/wordprocessingCanvas" xmlns:cx="http://schemas.microsoft.com/office/drawing/2014/chartex" xmlns:cx1="http://schemas.microsoft.com/office/drawing/2015/9/8/chartex" xmlns:cx2="http://schemas.microsoft.com/office/drawing/2015/10/21/chartex" xmlns:cx3="http://schemas.microsoft.com/office/drawing/2016/5/9/chartex" xmlns:cx4="http://schemas.microsoft.com/office/drawing/2016/5/10/chartex" xmlns:cx5="http://schemas.microsoft.com/office/drawing/2016/5/11/chartex" xmlns:cx6="http://schemas.microsoft.com/office/drawing/2016/5/12/chartex" xmlns:cx7="http://schemas.microsoft.com/office/drawing/2016/5/13/chartex" xmlns:cx8="http://schemas.microsoft.com/office/drawing/2016/5/14/chartex" xmlns:mc="http://schemas.openxmlformats.org/markup-compatibility/2006" xmlns:aink="http://schemas.microsoft.com/office/drawing/2016/ink" xmlns:am3d="http://schemas.microsoft.com/office/drawing/2017/model3d" xmlns:o="urn:schemas-microsoft-com:office:office" xmlns:r="http://schemas.openxmlformats.org/officeDocument/2006/relationships" xmlns:m="http://schemas.openxmlformats.org/officeDocument/2006/math" xmlns:v="urn:schemas-microsoft-com:vml" xmlns:wp14="http://schemas.microsoft.com/office/word/2010/wordprocessingDrawing" xmlns:wp="http://schemas.openxmlformats.org/drawingml/2006/wordprocessingDrawing" xmlns:w10="urn:schemas-microsoft-com:office:word" xmlns:w="http://schemas.openxmlformats.org/wordprocessingml/2006/main" xmlns:w14="http://schemas.microsoft.com/office/word/2010/wordml" xmlns:w15="http://schemas.microsoft.com/office/word/2012/wordml" xmlns:w16cex="http://schemas.microsoft.com/office/word/2018/wordml/cex" xmlns:w16cid="http://schemas.microsoft.com/office/word/2016/wordml/cid" xmlns:w16="http://schemas.microsoft.com/office/word/2018/wordml" xmlns:w16se="http://schemas.microsoft.com/office/word/2015/wordml/symex" xmlns:wpg="http://schemas.microsoft.com/office/word/2010/wordprocessingGroup" xmlns:wpi="http://schemas.microsoft.com/office/word/2010/wordprocessingInk" xmlns:wne="http://schemas.microsoft.com/office/word/2006/wordml" xmlns:wps="http://schemas.microsoft.com/office/word/2010/wordprocessingShape" mc:Ignorable="w14 w15 w16se w16cid w16 w16cex wp14">
+<w:document xmlns:wpc="http://schemas.microsoft.com/office/word/2010/wordprocessingCanvas" xmlns:cx="http://schemas.microsoft.com/office/drawing/2014/chartex" xmlns:cx1="http://schemas.microsoft.com/office/drawing/2015/9/8/chartex" xmlns:cx2="http://schemas.microsoft.com/office/drawing/2015/10/21/chartex" xmlns:cx3="http://schemas.microsoft.com/office/drawing/2016/5/9/chartex" xmlns:cx4="http://schemas.microsoft.com/office/drawing/2016/5/10/chartex" xmlns:cx5="http://schemas.microsoft.com/office/drawing/2016/5/11/chartex" xmlns:cx6="http://schemas.microsoft.com/office/drawing/2016/5/12/chartex" xmlns:cx7="http://schemas.microsoft.com/office/drawing/2016/5/13/chartex" xmlns:cx8="http://schemas.microsoft.com/office/drawing/2016/5/14/chartex" xmlns:mc="http://schemas.openxmlformats.org/markup-compatibility/2006" xmlns:aink="http://schemas.microsoft.com/office/drawing/2016/ink" xmlns:am3d="http://schemas.microsoft.com/office/drawing/2017/model3d" xmlns:o="urn:schemas-microsoft-com:office:office" xmlns:oel="http://schemas.microsoft.com/office/2019/extlst" xmlns:r="http://schemas.openxmlformats.org/officeDocument/2006/relationships" xmlns:m="http://schemas.openxmlformats.org/officeDocument/2006/math" xmlns:v="urn:schemas-microsoft-com:vml" xmlns:wp14="http://schemas.microsoft.com/office/word/2010/wordprocessingDrawing" xmlns:wp="http://schemas.openxmlformats.org/drawingml/2006/wordprocessingDrawing" xmlns:w10="urn:schemas-microsoft-com:office:word" xmlns:w="http://schemas.openxmlformats.org/wordprocessingml/2006/main" xmlns:w14="http://schemas.microsoft.com/office/word/2010/wordml" xmlns:w15="http://schemas.microsoft.com/office/word/2012/wordml" xmlns:w16cex="http://schemas.microsoft.com/office/word/2018/wordml/cex" xmlns:w16cid="http://schemas.microsoft.com/office/word/2016/wordml/cid" xmlns:w16="http://schemas.microsoft.com/office/word/2018/wordml" xmlns:w16sdtdh="http://schemas.microsoft.com/office/word/2020/wordml/sdtdatahash" xmlns:w16se="http://schemas.microsoft.com/office/word/2015/wordml/symex" xmlns:wpg="http://schemas.microsoft.com/office/word/2010/wordprocessingGroup" xmlns:wpi="http://schemas.microsoft.com/office/word/2010/wordprocessingInk" xmlns:wne="http://schemas.microsoft.com/office/word/2006/wordml" xmlns:wps="http://schemas.microsoft.com/office/word/2010/wordprocessingShape" mc:Ignorable="w14 w15 w16se w16cid w16 w16cex w16sdtdh wp14">
   <w:background w:color="EAEAEA"/>
   <w:body>
     <w:p>
@@ -169,7 +169,6 @@
           <w:docPartUnique/>
         </w:docPartObj>
       </w:sdtPr>
-      <w:sdtEndPr/>
       <w:sdtContent>
         <w:p>
           <w:pPr>
@@ -479,14 +478,7 @@
                 <w:b/>
                 <w:color w:val="000000"/>
               </w:rPr>
-              <w:t>Sche</w:t>
-            </w:r>
-            <w:r>
-              <w:rPr>
-                <w:b/>
-                <w:color w:val="000000"/>
-              </w:rPr>
-              <w:t>mas</w:t>
+              <w:t>Schemas</w:t>
             </w:r>
           </w:hyperlink>
           <w:hyperlink w:anchor="_4d34og8">
@@ -919,7 +911,7 @@
     </w:p>
     <w:p>
       <w:pPr>
-        <w:pStyle w:val="Heading1"/>
+        <w:pStyle w:val="Ttulo1"/>
         <w:rPr>
           <w:b/>
         </w:rPr>
@@ -937,41 +929,19 @@
     <w:p/>
     <w:p>
       <w:r>
-        <w:t xml:space="preserve">O Open </w:t>
-      </w:r>
-      <w:proofErr w:type="spellStart"/>
-      <w:r>
-        <w:t>Insurance</w:t>
-      </w:r>
-      <w:proofErr w:type="spellEnd"/>
-      <w:r>
-        <w:t xml:space="preserve"> é um conceito que visa criar uma arquitetura aberta para que seguradoras venham a trabalhar em conjunto para melhorar os produtos entregues aos seus clientes. Para tal, Open </w:t>
-      </w:r>
-      <w:proofErr w:type="spellStart"/>
-      <w:r>
-        <w:t>Insurance</w:t>
-      </w:r>
-      <w:proofErr w:type="spellEnd"/>
-      <w:r>
-        <w:t xml:space="preserve"> se vale do conceito de compartilhamento de dados de seu</w:t>
-      </w:r>
-      <w:r>
-        <w:t>s clientes, isso quando há explícita permissão do cliente para tal compartilhamento. Desta forma os segurados receberiam o melhor produto conforme o seu perfil e suas necessidades.</w:t>
+        <w:t>O Open Insurance é um conceito que visa criar uma arquitetura aberta para que seguradoras venham a trabalhar em conjunto para melhorar os produtos entregues aos seus clientes. Para tal, Open Insurance se vale do conceito de compartilhamento de dados de seus clientes, isso quando há explícita permissão do cliente para tal compartilhamento. Desta forma os segurados receberiam o melhor produto conforme o seu perfil e suas necessidades.</w:t>
       </w:r>
     </w:p>
     <w:p/>
     <w:p>
       <w:r>
-        <w:t xml:space="preserve">Neste documento discutimos a forma de viabilizar este compartilhamento de </w:t>
-      </w:r>
-      <w:r>
-        <w:t>recursos consentidos através de API, neste momento, sensíveis sobre as sociedades participantes. Na descrição de cada API são levados em conta os domínios de cada grupo de dados, assim como também a documentação de padronização de chamadas às APIs.</w:t>
+        <w:t>Neste documento discutimos a forma de viabilizar este compartilhamento de recursos consentidos através de API, neste momento, sensíveis sobre as sociedades participantes. Na descrição de cada API são levados em conta os domínios de cada grupo de dados, assim como também a documentação de padronização de chamadas às APIs.</w:t>
       </w:r>
     </w:p>
     <w:p/>
     <w:p>
       <w:pPr>
-        <w:pStyle w:val="Heading1"/>
+        <w:pStyle w:val="Ttulo1"/>
         <w:rPr>
           <w:b/>
         </w:rPr>
@@ -982,13 +952,7 @@
         <w:rPr>
           <w:b/>
         </w:rPr>
-        <w:t>Objeti</w:t>
-      </w:r>
-      <w:r>
-        <w:rPr>
-          <w:b/>
-        </w:rPr>
-        <w:t>vo</w:t>
+        <w:t>Objetivo</w:t>
       </w:r>
     </w:p>
     <w:p/>
@@ -997,42 +961,34 @@
         <w:jc w:val="both"/>
       </w:pPr>
       <w:r>
-        <w:t xml:space="preserve">Estas APIs disponíveis visam exibir e compartilhar dados sensíveis das sociedades participantes do Open </w:t>
+        <w:t>Estas APIs disponíveis visam exibir e compartilhar dados sensíveis das sociedades participantes do Open Insurance, disponibilizando informações Transacionais sobre o produto Aeronáuticos.</w:t>
+      </w:r>
+    </w:p>
+    <w:p>
+      <w:r>
+        <w:t xml:space="preserve">*Utilize </w:t>
       </w:r>
       <w:proofErr w:type="spellStart"/>
       <w:r>
-        <w:t>Insurance</w:t>
+        <w:t>ALT+left</w:t>
       </w:r>
       <w:proofErr w:type="spellEnd"/>
       <w:r>
-        <w:t>, disponibilizando informações Transacionais sobre o produto Aeronáuticos.</w:t>
-      </w:r>
-    </w:p>
-    <w:p>
-      <w:r>
-        <w:t xml:space="preserve">*Utilize </w:t>
+        <w:t xml:space="preserve"> ou </w:t>
       </w:r>
       <w:proofErr w:type="spellStart"/>
       <w:r>
-        <w:t>ALT+left</w:t>
+        <w:t>ALT+right</w:t>
       </w:r>
       <w:proofErr w:type="spellEnd"/>
       <w:r>
-        <w:t xml:space="preserve"> ou </w:t>
-      </w:r>
-      <w:proofErr w:type="spellStart"/>
-      <w:r>
-        <w:t>ALT+right</w:t>
-      </w:r>
-      <w:proofErr w:type="spellEnd"/>
-      <w:r>
         <w:t xml:space="preserve"> para navegar entre os links</w:t>
       </w:r>
     </w:p>
     <w:p/>
     <w:p>
       <w:pPr>
-        <w:pStyle w:val="Heading1"/>
+        <w:pStyle w:val="Ttulo1"/>
       </w:pPr>
       <w:bookmarkStart w:id="2" w:name="_1fob9te" w:colFirst="0" w:colLast="0"/>
       <w:bookmarkEnd w:id="2"/>
@@ -1040,18 +996,12 @@
         <w:rPr>
           <w:b/>
         </w:rPr>
-        <w:t>APIs</w:t>
-      </w:r>
-      <w:r>
-        <w:rPr>
-          <w:b/>
-        </w:rPr>
-        <w:t xml:space="preserve"> Transacionais</w:t>
-      </w:r>
-    </w:p>
-    <w:p>
-      <w:pPr>
-        <w:pStyle w:val="Heading2"/>
+        <w:t>APIs Transacionais</w:t>
+      </w:r>
+    </w:p>
+    <w:p>
+      <w:pPr>
+        <w:pStyle w:val="Ttulo2"/>
       </w:pPr>
       <w:bookmarkStart w:id="3" w:name="_3znysh7" w:colFirst="0" w:colLast="0"/>
       <w:bookmarkEnd w:id="3"/>
@@ -1867,7 +1817,29 @@
                                 <w:szCs w:val="16"/>
                                 <w:lang w:val="en-US"/>
                               </w:rPr>
-                              <w:t>"application/json"</w:t>
+                              <w:t>"application/</w:t>
+                            </w:r>
+                            <w:proofErr w:type="spellStart"/>
+                            <w:r>
+                              <w:rPr>
+                                <w:rFonts w:ascii="Consolas" w:eastAsia="Times New Roman" w:hAnsi="Consolas" w:cs="Times New Roman"/>
+                                <w:color w:val="CE9178"/>
+                                <w:sz w:val="16"/>
+                                <w:szCs w:val="16"/>
+                                <w:lang w:val="en-US"/>
+                              </w:rPr>
+                              <w:t>json</w:t>
+                            </w:r>
+                            <w:proofErr w:type="spellEnd"/>
+                            <w:r>
+                              <w:rPr>
+                                <w:rFonts w:ascii="Consolas" w:eastAsia="Times New Roman" w:hAnsi="Consolas" w:cs="Times New Roman"/>
+                                <w:color w:val="CE9178"/>
+                                <w:sz w:val="16"/>
+                                <w:szCs w:val="16"/>
+                                <w:lang w:val="en-US"/>
+                              </w:rPr>
+                              <w:t>"</w:t>
                             </w:r>
                             <w:r>
                               <w:rPr>
@@ -3467,17 +3439,7 @@
           <w:szCs w:val="21"/>
           <w:lang w:val="en-US"/>
         </w:rPr>
-        <w:t>"https://api.organizacao.com.br/open-insurance/insurance-aviation/</w:t>
-      </w:r>
-      <w:r>
-        <w:rPr>
-          <w:rFonts w:ascii="Consolas" w:eastAsia="Consolas" w:hAnsi="Consolas" w:cs="Consolas"/>
-          <w:color w:val="CE9178"/>
-          <w:sz w:val="21"/>
-          <w:szCs w:val="21"/>
-          <w:lang w:val="en-US"/>
-        </w:rPr>
-        <w:t>v1"</w:t>
+        <w:t>"https://api.organizacao.com.br/open-insurance/insurance-aviation/v1"</w:t>
       </w:r>
       <w:r>
         <w:rPr>
@@ -4014,15 +3976,12 @@
     <w:p/>
     <w:p>
       <w:pPr>
-        <w:pStyle w:val="Heading2"/>
+        <w:pStyle w:val="Ttulo2"/>
       </w:pPr>
       <w:bookmarkStart w:id="4" w:name="_tyjcwt" w:colFirst="0" w:colLast="0"/>
       <w:bookmarkEnd w:id="4"/>
       <w:r>
-        <w:t>API para obtenção de dados de detal</w:t>
-      </w:r>
-      <w:r>
-        <w:t xml:space="preserve">hes de apólice </w:t>
+        <w:t xml:space="preserve">API para obtenção de dados de detalhes de apólice </w:t>
       </w:r>
       <w:proofErr w:type="gramStart"/>
       <w:r>
@@ -4873,7 +4832,29 @@
                                 <w:szCs w:val="16"/>
                                 <w:lang w:val="en-US"/>
                               </w:rPr>
-                              <w:t>"application/json"</w:t>
+                              <w:t>"application/</w:t>
+                            </w:r>
+                            <w:proofErr w:type="spellStart"/>
+                            <w:r>
+                              <w:rPr>
+                                <w:rFonts w:ascii="Consolas" w:eastAsia="Times New Roman" w:hAnsi="Consolas" w:cs="Times New Roman"/>
+                                <w:color w:val="CE9178"/>
+                                <w:sz w:val="16"/>
+                                <w:szCs w:val="16"/>
+                                <w:lang w:val="en-US"/>
+                              </w:rPr>
+                              <w:t>json</w:t>
+                            </w:r>
+                            <w:proofErr w:type="spellEnd"/>
+                            <w:r>
+                              <w:rPr>
+                                <w:rFonts w:ascii="Consolas" w:eastAsia="Times New Roman" w:hAnsi="Consolas" w:cs="Times New Roman"/>
+                                <w:color w:val="CE9178"/>
+                                <w:sz w:val="16"/>
+                                <w:szCs w:val="16"/>
+                                <w:lang w:val="en-US"/>
+                              </w:rPr>
+                              <w:t>"</w:t>
                             </w:r>
                             <w:r>
                               <w:rPr>
@@ -8580,537 +8561,6 @@
           <w:sz w:val="21"/>
           <w:szCs w:val="21"/>
         </w:rPr>
-        <w:t xml:space="preserve">            </w:t>
-      </w:r>
-      <w:r>
-        <w:rPr>
-          <w:rFonts w:ascii="Consolas" w:eastAsia="Consolas" w:hAnsi="Consolas" w:cs="Consolas"/>
-          <w:color w:val="9CDCFE"/>
-          <w:sz w:val="21"/>
-          <w:szCs w:val="21"/>
-        </w:rPr>
-        <w:t>"</w:t>
-      </w:r>
-      <w:proofErr w:type="spellStart"/>
-      <w:r>
-        <w:rPr>
-          <w:rFonts w:ascii="Consolas" w:eastAsia="Consolas" w:hAnsi="Consolas" w:cs="Consolas"/>
-          <w:color w:val="9CDCFE"/>
-          <w:sz w:val="21"/>
-          <w:szCs w:val="21"/>
-        </w:rPr>
-        <w:t>postCode</w:t>
-      </w:r>
-      <w:proofErr w:type="spellEnd"/>
-      <w:r>
-        <w:rPr>
-          <w:rFonts w:ascii="Consolas" w:eastAsia="Consolas" w:hAnsi="Consolas" w:cs="Consolas"/>
-          <w:color w:val="9CDCFE"/>
-          <w:sz w:val="21"/>
-          <w:szCs w:val="21"/>
-        </w:rPr>
-        <w:t>"</w:t>
-      </w:r>
-      <w:r>
-        <w:rPr>
-          <w:rFonts w:ascii="Consolas" w:eastAsia="Consolas" w:hAnsi="Consolas" w:cs="Consolas"/>
-          <w:color w:val="D4D4D4"/>
-          <w:sz w:val="21"/>
-          <w:szCs w:val="21"/>
-        </w:rPr>
-        <w:t xml:space="preserve">: </w:t>
-      </w:r>
-      <w:r>
-        <w:rPr>
-          <w:rFonts w:ascii="Consolas" w:eastAsia="Consolas" w:hAnsi="Consolas" w:cs="Consolas"/>
-          <w:color w:val="CE9178"/>
-          <w:sz w:val="21"/>
-          <w:szCs w:val="21"/>
-        </w:rPr>
-        <w:t>"00000000"</w:t>
-      </w:r>
-      <w:r>
-        <w:rPr>
-          <w:rFonts w:ascii="Consolas" w:eastAsia="Consolas" w:hAnsi="Consolas" w:cs="Consolas"/>
-          <w:color w:val="D4D4D4"/>
-          <w:sz w:val="21"/>
-          <w:szCs w:val="21"/>
-        </w:rPr>
-        <w:t>,</w:t>
-      </w:r>
-    </w:p>
-    <w:p>
-      <w:pPr>
-        <w:shd w:val="clear" w:color="auto" w:fill="1E1E1E"/>
-        <w:spacing w:after="0"/>
-        <w:rPr>
-          <w:rFonts w:ascii="Consolas" w:eastAsia="Consolas" w:hAnsi="Consolas" w:cs="Consolas"/>
-          <w:color w:val="D4D4D4"/>
-          <w:sz w:val="21"/>
-          <w:szCs w:val="21"/>
-        </w:rPr>
-      </w:pPr>
-      <w:r>
-        <w:rPr>
-          <w:rFonts w:ascii="Consolas" w:eastAsia="Consolas" w:hAnsi="Consolas" w:cs="Consolas"/>
-          <w:color w:val="D4D4D4"/>
-          <w:sz w:val="21"/>
-          <w:szCs w:val="21"/>
-        </w:rPr>
-        <w:t xml:space="preserve">            </w:t>
-      </w:r>
-      <w:r>
-        <w:rPr>
-          <w:rFonts w:ascii="Consolas" w:eastAsia="Consolas" w:hAnsi="Consolas" w:cs="Consolas"/>
-          <w:color w:val="9CDCFE"/>
-          <w:sz w:val="21"/>
-          <w:szCs w:val="21"/>
-        </w:rPr>
-        <w:t>"</w:t>
-      </w:r>
-      <w:proofErr w:type="spellStart"/>
-      <w:r>
-        <w:rPr>
-          <w:rFonts w:ascii="Consolas" w:eastAsia="Consolas" w:hAnsi="Consolas" w:cs="Consolas"/>
-          <w:color w:val="9CDCFE"/>
-          <w:sz w:val="21"/>
-          <w:szCs w:val="21"/>
-        </w:rPr>
-        <w:t>email</w:t>
-      </w:r>
-      <w:proofErr w:type="spellEnd"/>
-      <w:r>
-        <w:rPr>
-          <w:rFonts w:ascii="Consolas" w:eastAsia="Consolas" w:hAnsi="Consolas" w:cs="Consolas"/>
-          <w:color w:val="9CDCFE"/>
-          <w:sz w:val="21"/>
-          <w:szCs w:val="21"/>
-        </w:rPr>
-        <w:t>"</w:t>
-      </w:r>
-      <w:r>
-        <w:rPr>
-          <w:rFonts w:ascii="Consolas" w:eastAsia="Consolas" w:hAnsi="Consolas" w:cs="Consolas"/>
-          <w:color w:val="D4D4D4"/>
-          <w:sz w:val="21"/>
-          <w:szCs w:val="21"/>
-        </w:rPr>
-        <w:t xml:space="preserve">: </w:t>
-      </w:r>
-      <w:r>
-        <w:rPr>
-          <w:rFonts w:ascii="Consolas" w:eastAsia="Consolas" w:hAnsi="Consolas" w:cs="Consolas"/>
-          <w:color w:val="CE9178"/>
-          <w:sz w:val="21"/>
-          <w:szCs w:val="21"/>
-        </w:rPr>
-        <w:t>"</w:t>
-      </w:r>
-      <w:proofErr w:type="spellStart"/>
-      <w:r>
-        <w:rPr>
-          <w:rFonts w:ascii="Consolas" w:eastAsia="Consolas" w:hAnsi="Consolas" w:cs="Consolas"/>
-          <w:color w:val="CE9178"/>
-          <w:sz w:val="21"/>
-          <w:szCs w:val="21"/>
-        </w:rPr>
-        <w:t>string</w:t>
-      </w:r>
-      <w:proofErr w:type="spellEnd"/>
-      <w:r>
-        <w:rPr>
-          <w:rFonts w:ascii="Consolas" w:eastAsia="Consolas" w:hAnsi="Consolas" w:cs="Consolas"/>
-          <w:color w:val="CE9178"/>
-          <w:sz w:val="21"/>
-          <w:szCs w:val="21"/>
-        </w:rPr>
-        <w:t>"</w:t>
-      </w:r>
-      <w:r>
-        <w:rPr>
-          <w:rFonts w:ascii="Consolas" w:eastAsia="Consolas" w:hAnsi="Consolas" w:cs="Consolas"/>
-          <w:color w:val="D4D4D4"/>
-          <w:sz w:val="21"/>
-          <w:szCs w:val="21"/>
-        </w:rPr>
-        <w:t>,</w:t>
-      </w:r>
-    </w:p>
-    <w:p>
-      <w:pPr>
-        <w:shd w:val="clear" w:color="auto" w:fill="1E1E1E"/>
-        <w:spacing w:after="0"/>
-        <w:rPr>
-          <w:rFonts w:ascii="Consolas" w:eastAsia="Consolas" w:hAnsi="Consolas" w:cs="Consolas"/>
-          <w:color w:val="D4D4D4"/>
-          <w:sz w:val="21"/>
-          <w:szCs w:val="21"/>
-        </w:rPr>
-      </w:pPr>
-      <w:r>
-        <w:rPr>
-          <w:rFonts w:ascii="Consolas" w:eastAsia="Consolas" w:hAnsi="Consolas" w:cs="Consolas"/>
-          <w:color w:val="D4D4D4"/>
-          <w:sz w:val="21"/>
-          <w:szCs w:val="21"/>
-        </w:rPr>
-        <w:t xml:space="preserve">            </w:t>
-      </w:r>
-      <w:r>
-        <w:rPr>
-          <w:rFonts w:ascii="Consolas" w:eastAsia="Consolas" w:hAnsi="Consolas" w:cs="Consolas"/>
-          <w:color w:val="9CDCFE"/>
-          <w:sz w:val="21"/>
-          <w:szCs w:val="21"/>
-        </w:rPr>
-        <w:t>"</w:t>
-      </w:r>
-      <w:proofErr w:type="spellStart"/>
-      <w:r>
-        <w:rPr>
-          <w:rFonts w:ascii="Consolas" w:eastAsia="Consolas" w:hAnsi="Consolas" w:cs="Consolas"/>
-          <w:color w:val="9CDCFE"/>
-          <w:sz w:val="21"/>
-          <w:szCs w:val="21"/>
-        </w:rPr>
-        <w:t>city</w:t>
-      </w:r>
-      <w:proofErr w:type="spellEnd"/>
-      <w:r>
-        <w:rPr>
-          <w:rFonts w:ascii="Consolas" w:eastAsia="Consolas" w:hAnsi="Consolas" w:cs="Consolas"/>
-          <w:color w:val="9CDCFE"/>
-          <w:sz w:val="21"/>
-          <w:szCs w:val="21"/>
-        </w:rPr>
-        <w:t>"</w:t>
-      </w:r>
-      <w:r>
-        <w:rPr>
-          <w:rFonts w:ascii="Consolas" w:eastAsia="Consolas" w:hAnsi="Consolas" w:cs="Consolas"/>
-          <w:color w:val="D4D4D4"/>
-          <w:sz w:val="21"/>
-          <w:szCs w:val="21"/>
-        </w:rPr>
-        <w:t xml:space="preserve">: </w:t>
-      </w:r>
-      <w:r>
-        <w:rPr>
-          <w:rFonts w:ascii="Consolas" w:eastAsia="Consolas" w:hAnsi="Consolas" w:cs="Consolas"/>
-          <w:color w:val="CE9178"/>
-          <w:sz w:val="21"/>
-          <w:szCs w:val="21"/>
-        </w:rPr>
-        <w:t>"</w:t>
-      </w:r>
-      <w:proofErr w:type="spellStart"/>
-      <w:r>
-        <w:rPr>
-          <w:rFonts w:ascii="Consolas" w:eastAsia="Consolas" w:hAnsi="Consolas" w:cs="Consolas"/>
-          <w:color w:val="CE9178"/>
-          <w:sz w:val="21"/>
-          <w:szCs w:val="21"/>
-        </w:rPr>
-        <w:t>string</w:t>
-      </w:r>
-      <w:proofErr w:type="spellEnd"/>
-      <w:r>
-        <w:rPr>
-          <w:rFonts w:ascii="Consolas" w:eastAsia="Consolas" w:hAnsi="Consolas" w:cs="Consolas"/>
-          <w:color w:val="CE9178"/>
-          <w:sz w:val="21"/>
-          <w:szCs w:val="21"/>
-        </w:rPr>
-        <w:t>"</w:t>
-      </w:r>
-      <w:r>
-        <w:rPr>
-          <w:rFonts w:ascii="Consolas" w:eastAsia="Consolas" w:hAnsi="Consolas" w:cs="Consolas"/>
-          <w:color w:val="D4D4D4"/>
-          <w:sz w:val="21"/>
-          <w:szCs w:val="21"/>
-        </w:rPr>
-        <w:t>,</w:t>
-      </w:r>
-    </w:p>
-    <w:p>
-      <w:pPr>
-        <w:shd w:val="clear" w:color="auto" w:fill="1E1E1E"/>
-        <w:spacing w:after="0"/>
-        <w:rPr>
-          <w:rFonts w:ascii="Consolas" w:eastAsia="Consolas" w:hAnsi="Consolas" w:cs="Consolas"/>
-          <w:color w:val="D4D4D4"/>
-          <w:sz w:val="21"/>
-          <w:szCs w:val="21"/>
-        </w:rPr>
-      </w:pPr>
-      <w:r>
-        <w:rPr>
-          <w:rFonts w:ascii="Consolas" w:eastAsia="Consolas" w:hAnsi="Consolas" w:cs="Consolas"/>
-          <w:color w:val="D4D4D4"/>
-          <w:sz w:val="21"/>
-          <w:szCs w:val="21"/>
-        </w:rPr>
-        <w:t xml:space="preserve">            </w:t>
-      </w:r>
-      <w:r>
-        <w:rPr>
-          <w:rFonts w:ascii="Consolas" w:eastAsia="Consolas" w:hAnsi="Consolas" w:cs="Consolas"/>
-          <w:color w:val="9CDCFE"/>
-          <w:sz w:val="21"/>
-          <w:szCs w:val="21"/>
-        </w:rPr>
-        <w:t>"</w:t>
-      </w:r>
-      <w:proofErr w:type="spellStart"/>
-      <w:r>
-        <w:rPr>
-          <w:rFonts w:ascii="Consolas" w:eastAsia="Consolas" w:hAnsi="Consolas" w:cs="Consolas"/>
-          <w:color w:val="9CDCFE"/>
-          <w:sz w:val="21"/>
-          <w:szCs w:val="21"/>
-        </w:rPr>
-        <w:t>state</w:t>
-      </w:r>
-      <w:proofErr w:type="spellEnd"/>
-      <w:r>
-        <w:rPr>
-          <w:rFonts w:ascii="Consolas" w:eastAsia="Consolas" w:hAnsi="Consolas" w:cs="Consolas"/>
-          <w:color w:val="9CDCFE"/>
-          <w:sz w:val="21"/>
-          <w:szCs w:val="21"/>
-        </w:rPr>
-        <w:t>"</w:t>
-      </w:r>
-      <w:r>
-        <w:rPr>
-          <w:rFonts w:ascii="Consolas" w:eastAsia="Consolas" w:hAnsi="Consolas" w:cs="Consolas"/>
-          <w:color w:val="D4D4D4"/>
-          <w:sz w:val="21"/>
-          <w:szCs w:val="21"/>
-        </w:rPr>
-        <w:t xml:space="preserve">: </w:t>
-      </w:r>
-      <w:r>
-        <w:rPr>
-          <w:rFonts w:ascii="Consolas" w:eastAsia="Consolas" w:hAnsi="Consolas" w:cs="Consolas"/>
-          <w:color w:val="CE9178"/>
-          <w:sz w:val="21"/>
-          <w:szCs w:val="21"/>
-        </w:rPr>
-        <w:t>"</w:t>
-      </w:r>
-      <w:proofErr w:type="spellStart"/>
-      <w:r>
-        <w:rPr>
-          <w:rFonts w:ascii="Consolas" w:eastAsia="Consolas" w:hAnsi="Consolas" w:cs="Consolas"/>
-          <w:color w:val="CE9178"/>
-          <w:sz w:val="21"/>
-          <w:szCs w:val="21"/>
-        </w:rPr>
-        <w:t>string</w:t>
-      </w:r>
-      <w:proofErr w:type="spellEnd"/>
-      <w:r>
-        <w:rPr>
-          <w:rFonts w:ascii="Consolas" w:eastAsia="Consolas" w:hAnsi="Consolas" w:cs="Consolas"/>
-          <w:color w:val="CE9178"/>
-          <w:sz w:val="21"/>
-          <w:szCs w:val="21"/>
-        </w:rPr>
-        <w:t>"</w:t>
-      </w:r>
-      <w:r>
-        <w:rPr>
-          <w:rFonts w:ascii="Consolas" w:eastAsia="Consolas" w:hAnsi="Consolas" w:cs="Consolas"/>
-          <w:color w:val="D4D4D4"/>
-          <w:sz w:val="21"/>
-          <w:szCs w:val="21"/>
-        </w:rPr>
-        <w:t>,</w:t>
-      </w:r>
-    </w:p>
-    <w:p>
-      <w:pPr>
-        <w:shd w:val="clear" w:color="auto" w:fill="1E1E1E"/>
-        <w:spacing w:after="0"/>
-        <w:rPr>
-          <w:rFonts w:ascii="Consolas" w:eastAsia="Consolas" w:hAnsi="Consolas" w:cs="Consolas"/>
-          <w:color w:val="D4D4D4"/>
-          <w:sz w:val="21"/>
-          <w:szCs w:val="21"/>
-        </w:rPr>
-      </w:pPr>
-      <w:r>
-        <w:rPr>
-          <w:rFonts w:ascii="Consolas" w:eastAsia="Consolas" w:hAnsi="Consolas" w:cs="Consolas"/>
-          <w:color w:val="D4D4D4"/>
-          <w:sz w:val="21"/>
-          <w:szCs w:val="21"/>
-        </w:rPr>
-        <w:t xml:space="preserve">            </w:t>
-      </w:r>
-      <w:r>
-        <w:rPr>
-          <w:rFonts w:ascii="Consolas" w:eastAsia="Consolas" w:hAnsi="Consolas" w:cs="Consolas"/>
-          <w:color w:val="9CDCFE"/>
-          <w:sz w:val="21"/>
-          <w:szCs w:val="21"/>
-        </w:rPr>
-        <w:t>"country"</w:t>
-      </w:r>
-      <w:r>
-        <w:rPr>
-          <w:rFonts w:ascii="Consolas" w:eastAsia="Consolas" w:hAnsi="Consolas" w:cs="Consolas"/>
-          <w:color w:val="D4D4D4"/>
-          <w:sz w:val="21"/>
-          <w:szCs w:val="21"/>
-        </w:rPr>
-        <w:t xml:space="preserve">: </w:t>
-      </w:r>
-      <w:r>
-        <w:rPr>
-          <w:rFonts w:ascii="Consolas" w:eastAsia="Consolas" w:hAnsi="Consolas" w:cs="Consolas"/>
-          <w:color w:val="CE9178"/>
-          <w:sz w:val="21"/>
-          <w:szCs w:val="21"/>
-        </w:rPr>
-        <w:t>"BRA"</w:t>
-      </w:r>
-      <w:r>
-        <w:rPr>
-          <w:rFonts w:ascii="Consolas" w:eastAsia="Consolas" w:hAnsi="Consolas" w:cs="Consolas"/>
-          <w:color w:val="D4D4D4"/>
-          <w:sz w:val="21"/>
-          <w:szCs w:val="21"/>
-        </w:rPr>
-        <w:t>,</w:t>
-      </w:r>
-    </w:p>
-    <w:p>
-      <w:pPr>
-        <w:shd w:val="clear" w:color="auto" w:fill="1E1E1E"/>
-        <w:spacing w:after="0"/>
-        <w:rPr>
-          <w:rFonts w:ascii="Consolas" w:eastAsia="Consolas" w:hAnsi="Consolas" w:cs="Consolas"/>
-          <w:color w:val="D4D4D4"/>
-          <w:sz w:val="21"/>
-          <w:szCs w:val="21"/>
-        </w:rPr>
-      </w:pPr>
-      <w:r>
-        <w:rPr>
-          <w:rFonts w:ascii="Consolas" w:eastAsia="Consolas" w:hAnsi="Consolas" w:cs="Consolas"/>
-          <w:color w:val="D4D4D4"/>
-          <w:sz w:val="21"/>
-          <w:szCs w:val="21"/>
-        </w:rPr>
-        <w:t>       </w:t>
-      </w:r>
-      <w:r>
-        <w:rPr>
-          <w:rFonts w:ascii="Consolas" w:eastAsia="Consolas" w:hAnsi="Consolas" w:cs="Consolas"/>
-          <w:color w:val="D4D4D4"/>
-          <w:sz w:val="21"/>
-          <w:szCs w:val="21"/>
-        </w:rPr>
-        <w:tab/>
-      </w:r>
-      <w:r>
-        <w:rPr>
-          <w:rFonts w:ascii="Consolas" w:eastAsia="Consolas" w:hAnsi="Consolas" w:cs="Consolas"/>
-          <w:color w:val="9CDCFE"/>
-          <w:sz w:val="21"/>
-          <w:szCs w:val="21"/>
-        </w:rPr>
-        <w:t>"</w:t>
-      </w:r>
-      <w:proofErr w:type="spellStart"/>
-      <w:r>
-        <w:rPr>
-          <w:rFonts w:ascii="Consolas" w:eastAsia="Consolas" w:hAnsi="Consolas" w:cs="Consolas"/>
-          <w:color w:val="9CDCFE"/>
-          <w:sz w:val="21"/>
-          <w:szCs w:val="21"/>
-        </w:rPr>
-        <w:t>address</w:t>
-      </w:r>
-      <w:proofErr w:type="spellEnd"/>
-      <w:r>
-        <w:rPr>
-          <w:rFonts w:ascii="Consolas" w:eastAsia="Consolas" w:hAnsi="Consolas" w:cs="Consolas"/>
-          <w:color w:val="9CDCFE"/>
-          <w:sz w:val="21"/>
-          <w:szCs w:val="21"/>
-        </w:rPr>
-        <w:t>"</w:t>
-      </w:r>
-      <w:r>
-        <w:rPr>
-          <w:rFonts w:ascii="Consolas" w:eastAsia="Consolas" w:hAnsi="Consolas" w:cs="Consolas"/>
-          <w:color w:val="D4D4D4"/>
-          <w:sz w:val="21"/>
-          <w:szCs w:val="21"/>
-        </w:rPr>
-        <w:t xml:space="preserve">: </w:t>
-      </w:r>
-      <w:r>
-        <w:rPr>
-          <w:rFonts w:ascii="Consolas" w:eastAsia="Consolas" w:hAnsi="Consolas" w:cs="Consolas"/>
-          <w:color w:val="CE9178"/>
-          <w:sz w:val="21"/>
-          <w:szCs w:val="21"/>
-        </w:rPr>
-        <w:t>"</w:t>
-      </w:r>
-      <w:proofErr w:type="spellStart"/>
-      <w:r>
-        <w:rPr>
-          <w:rFonts w:ascii="Consolas" w:eastAsia="Consolas" w:hAnsi="Consolas" w:cs="Consolas"/>
-          <w:color w:val="CE9178"/>
-          <w:sz w:val="21"/>
-          <w:szCs w:val="21"/>
-        </w:rPr>
-        <w:t>string</w:t>
-      </w:r>
-      <w:proofErr w:type="spellEnd"/>
-      <w:r>
-        <w:rPr>
-          <w:rFonts w:ascii="Consolas" w:eastAsia="Consolas" w:hAnsi="Consolas" w:cs="Consolas"/>
-          <w:color w:val="CE9178"/>
-          <w:sz w:val="21"/>
-          <w:szCs w:val="21"/>
-        </w:rPr>
-        <w:t>"</w:t>
-      </w:r>
-      <w:r>
-        <w:rPr>
-          <w:rFonts w:ascii="Consolas" w:eastAsia="Consolas" w:hAnsi="Consolas" w:cs="Consolas"/>
-          <w:color w:val="D4D4D4"/>
-          <w:sz w:val="21"/>
-          <w:szCs w:val="21"/>
-        </w:rPr>
-        <w:t>,</w:t>
-      </w:r>
-    </w:p>
-    <w:p>
-      <w:pPr>
-        <w:shd w:val="clear" w:color="auto" w:fill="1E1E1E"/>
-        <w:spacing w:after="0"/>
-        <w:rPr>
-          <w:rFonts w:ascii="Consolas" w:eastAsia="Consolas" w:hAnsi="Consolas" w:cs="Consolas"/>
-          <w:color w:val="D4D4D4"/>
-          <w:sz w:val="21"/>
-          <w:szCs w:val="21"/>
-        </w:rPr>
-      </w:pPr>
-      <w:r>
-        <w:rPr>
-          <w:rFonts w:ascii="Consolas" w:eastAsia="Consolas" w:hAnsi="Consolas" w:cs="Consolas"/>
-          <w:color w:val="D4D4D4"/>
-          <w:sz w:val="21"/>
-          <w:szCs w:val="21"/>
-        </w:rPr>
         <w:tab/>
         <w:t xml:space="preserve">     }</w:t>
       </w:r>
@@ -11513,7 +10963,6 @@
           <w:sz w:val="21"/>
           <w:szCs w:val="21"/>
         </w:rPr>
-        <w:lastRenderedPageBreak/>
         <w:t xml:space="preserve"> </w:t>
       </w:r>
       <w:r>
@@ -11851,6 +11300,7 @@
           <w:sz w:val="21"/>
           <w:szCs w:val="21"/>
         </w:rPr>
+        <w:lastRenderedPageBreak/>
         <w:t xml:space="preserve">               </w:t>
       </w:r>
       <w:r>
@@ -13044,16 +12494,7 @@
           <w:sz w:val="21"/>
           <w:szCs w:val="21"/>
         </w:rPr>
-        <w:t xml:space="preserve">    </w:t>
-      </w:r>
-      <w:r>
-        <w:rPr>
-          <w:rFonts w:ascii="Consolas" w:eastAsia="Consolas" w:hAnsi="Consolas" w:cs="Consolas"/>
-          <w:color w:val="D4D4D4"/>
-          <w:sz w:val="21"/>
-          <w:szCs w:val="21"/>
-        </w:rPr>
-        <w:t xml:space="preserve">           </w:t>
+        <w:t xml:space="preserve">               </w:t>
       </w:r>
       <w:r>
         <w:rPr>
@@ -14540,16 +13981,7 @@
           <w:sz w:val="21"/>
           <w:szCs w:val="21"/>
         </w:rPr>
-        <w:t>"AAAA-MM-DD</w:t>
-      </w:r>
-      <w:r>
-        <w:rPr>
-          <w:rFonts w:ascii="Consolas" w:eastAsia="Consolas" w:hAnsi="Consolas" w:cs="Consolas"/>
-          <w:color w:val="CE9178"/>
-          <w:sz w:val="21"/>
-          <w:szCs w:val="21"/>
-        </w:rPr>
-        <w:t>"</w:t>
+        <w:t>"AAAA-MM-DD"</w:t>
       </w:r>
       <w:r>
         <w:rPr>
@@ -14949,7 +14381,6 @@
           <w:sz w:val="21"/>
           <w:szCs w:val="21"/>
         </w:rPr>
-        <w:lastRenderedPageBreak/>
         <w:t xml:space="preserve">            </w:t>
       </w:r>
       <w:r>
@@ -15380,6 +14811,7 @@
           <w:sz w:val="21"/>
           <w:szCs w:val="21"/>
         </w:rPr>
+        <w:lastRenderedPageBreak/>
         <w:t xml:space="preserve">      </w:t>
       </w:r>
       <w:r>
@@ -16041,17 +15473,7 @@
           <w:szCs w:val="21"/>
           <w:lang w:val="en-US"/>
         </w:rPr>
-        <w:t>"https://api.organizacao.com.br/open-insurance/insurance-aviati</w:t>
-      </w:r>
-      <w:r>
-        <w:rPr>
-          <w:rFonts w:ascii="Consolas" w:eastAsia="Consolas" w:hAnsi="Consolas" w:cs="Consolas"/>
-          <w:color w:val="CE9178"/>
-          <w:sz w:val="21"/>
-          <w:szCs w:val="21"/>
-          <w:lang w:val="en-US"/>
-        </w:rPr>
-        <w:t>on/v1"</w:t>
+        <w:t>"https://api.organizacao.com.br/open-insurance/insurance-aviation/v1"</w:t>
       </w:r>
       <w:r>
         <w:rPr>
@@ -16587,7 +16009,7 @@
     </w:p>
     <w:p>
       <w:pPr>
-        <w:pStyle w:val="Heading2"/>
+        <w:pStyle w:val="Ttulo2"/>
       </w:pPr>
       <w:bookmarkStart w:id="5" w:name="_3dy6vkm" w:colFirst="0" w:colLast="0"/>
       <w:bookmarkEnd w:id="5"/>
@@ -17444,7 +16866,29 @@
                                 <w:szCs w:val="16"/>
                                 <w:lang w:val="en-US"/>
                               </w:rPr>
-                              <w:t>"application/json"</w:t>
+                              <w:t>"application/</w:t>
+                            </w:r>
+                            <w:proofErr w:type="spellStart"/>
+                            <w:r>
+                              <w:rPr>
+                                <w:rFonts w:ascii="Consolas" w:eastAsia="Times New Roman" w:hAnsi="Consolas" w:cs="Times New Roman"/>
+                                <w:color w:val="CE9178"/>
+                                <w:sz w:val="16"/>
+                                <w:szCs w:val="16"/>
+                                <w:lang w:val="en-US"/>
+                              </w:rPr>
+                              <w:t>json</w:t>
+                            </w:r>
+                            <w:proofErr w:type="spellEnd"/>
+                            <w:r>
+                              <w:rPr>
+                                <w:rFonts w:ascii="Consolas" w:eastAsia="Times New Roman" w:hAnsi="Consolas" w:cs="Times New Roman"/>
+                                <w:color w:val="CE9178"/>
+                                <w:sz w:val="16"/>
+                                <w:szCs w:val="16"/>
+                                <w:lang w:val="en-US"/>
+                              </w:rPr>
+                              <w:t>"</w:t>
                             </w:r>
                             <w:r>
                               <w:rPr>
@@ -21091,17 +20535,7 @@
           <w:szCs w:val="21"/>
           <w:lang w:val="en-US"/>
         </w:rPr>
-        <w:t>"https</w:t>
-      </w:r>
-      <w:r>
-        <w:rPr>
-          <w:rFonts w:ascii="Consolas" w:eastAsia="Consolas" w:hAnsi="Consolas" w:cs="Consolas"/>
-          <w:color w:val="CE9178"/>
-          <w:sz w:val="21"/>
-          <w:szCs w:val="21"/>
-          <w:lang w:val="en-US"/>
-        </w:rPr>
-        <w:t>://api.organizacao.com.br/open-insurance/insurance-aviation/v1"</w:t>
+        <w:t>"https://api.organizacao.com.br/open-insurance/insurance-aviation/v1"</w:t>
       </w:r>
       <w:r>
         <w:rPr>
@@ -21426,15 +20860,12 @@
     </w:p>
     <w:p>
       <w:pPr>
-        <w:pStyle w:val="Heading2"/>
+        <w:pStyle w:val="Ttulo2"/>
       </w:pPr>
       <w:bookmarkStart w:id="6" w:name="_1t3h5sf" w:colFirst="0" w:colLast="0"/>
       <w:bookmarkEnd w:id="6"/>
       <w:r>
-        <w:t xml:space="preserve">API para obtenção de dados de sinistro de </w:t>
-      </w:r>
-      <w:r>
-        <w:t xml:space="preserve">apólice </w:t>
+        <w:t xml:space="preserve">API para obtenção de dados de sinistro de apólice </w:t>
       </w:r>
       <w:proofErr w:type="gramStart"/>
       <w:r>
@@ -22294,7 +21725,29 @@
                                 <w:szCs w:val="16"/>
                                 <w:lang w:val="en-US"/>
                               </w:rPr>
-                              <w:t>"application/json"</w:t>
+                              <w:t>"application/</w:t>
+                            </w:r>
+                            <w:proofErr w:type="spellStart"/>
+                            <w:r>
+                              <w:rPr>
+                                <w:rFonts w:ascii="Consolas" w:eastAsia="Times New Roman" w:hAnsi="Consolas" w:cs="Times New Roman"/>
+                                <w:color w:val="CE9178"/>
+                                <w:sz w:val="16"/>
+                                <w:szCs w:val="16"/>
+                                <w:lang w:val="en-US"/>
+                              </w:rPr>
+                              <w:t>json</w:t>
+                            </w:r>
+                            <w:proofErr w:type="spellEnd"/>
+                            <w:r>
+                              <w:rPr>
+                                <w:rFonts w:ascii="Consolas" w:eastAsia="Times New Roman" w:hAnsi="Consolas" w:cs="Times New Roman"/>
+                                <w:color w:val="CE9178"/>
+                                <w:sz w:val="16"/>
+                                <w:szCs w:val="16"/>
+                                <w:lang w:val="en-US"/>
+                              </w:rPr>
+                              <w:t>"</w:t>
                             </w:r>
                             <w:r>
                               <w:rPr>
@@ -23984,16 +23437,7 @@
           <w:sz w:val="21"/>
           <w:szCs w:val="21"/>
         </w:rPr>
-        <w:t>thirdPart</w:t>
-      </w:r>
-      <w:r>
-        <w:rPr>
-          <w:rFonts w:ascii="Consolas" w:eastAsia="Consolas" w:hAnsi="Consolas" w:cs="Consolas"/>
-          <w:color w:val="9CDCFE"/>
-          <w:sz w:val="21"/>
-          <w:szCs w:val="21"/>
-        </w:rPr>
-        <w:t>yClaimDate</w:t>
+        <w:t>thirdPartyClaimDate</w:t>
       </w:r>
       <w:proofErr w:type="spellEnd"/>
       <w:r>
@@ -25712,7 +25156,7 @@
     </w:p>
     <w:p>
       <w:pPr>
-        <w:pStyle w:val="Heading1"/>
+        <w:pStyle w:val="Ttulo1"/>
         <w:rPr>
           <w:b/>
         </w:rPr>
@@ -27701,7 +27145,7 @@
     </w:p>
     <w:p>
       <w:pPr>
-        <w:pStyle w:val="Heading1"/>
+        <w:pStyle w:val="Ttulo1"/>
         <w:rPr>
           <w:b/>
         </w:rPr>
@@ -27935,13 +27379,7 @@
               <w:rPr>
                 <w:color w:val="000000"/>
               </w:rPr>
-              <w:t xml:space="preserve"> UTF-8. Obrigatório para chamadas PUT e POST. Os transmissores poderão implementar tratamento para outros padrões, sendo obrigatório apenas o suporte ao</w:t>
-            </w:r>
-            <w:r>
-              <w:rPr>
-                <w:color w:val="000000"/>
-              </w:rPr>
-              <w:t xml:space="preserve"> padrão.</w:t>
+              <w:t xml:space="preserve"> UTF-8. Obrigatório para chamadas PUT e POST. Os transmissores poderão implementar tratamento para outros padrões, sendo obrigatório apenas o suporte ao padrão.</w:t>
             </w:r>
           </w:p>
         </w:tc>
@@ -28082,13 +27520,7 @@
               <w:rPr>
                 <w:color w:val="000000"/>
               </w:rPr>
-              <w:t>, será retornado o código HTTP 40</w:t>
-            </w:r>
-            <w:r>
-              <w:rPr>
-                <w:color w:val="000000"/>
-              </w:rPr>
-              <w:t>6. Se não especificado, o padrão será </w:t>
+              <w:t>, será retornado o código HTTP 406. Se não especificado, o padrão será </w:t>
             </w:r>
             <w:proofErr w:type="spellStart"/>
             <w:r>
@@ -28238,13 +27670,7 @@
               <w:rPr>
                 <w:color w:val="000000"/>
               </w:rPr>
-              <w:t xml:space="preserve"> por parte dos transmissores, sendo que o padrão é a transmissão dos dados não compactados e esta orientação aplica-se aos D</w:t>
-            </w:r>
-            <w:r>
-              <w:rPr>
-                <w:color w:val="000000"/>
-              </w:rPr>
-              <w:t>ados Abertos.</w:t>
+              <w:t xml:space="preserve"> por parte dos transmissores, sendo que o padrão é a transmissão dos dados não compactados e esta orientação aplica-se aos Dados Abertos.</w:t>
             </w:r>
           </w:p>
         </w:tc>
@@ -29644,13 +29070,7 @@
               <w:rPr>
                 <w:color w:val="000000"/>
               </w:rPr>
-              <w:t>Cabeçalho que indica a ver</w:t>
-            </w:r>
-            <w:r>
-              <w:rPr>
-                <w:color w:val="000000"/>
-              </w:rPr>
-              <w:t>são implementada da API pela sociedade participante. Deve ser preenchido de forma completa, por exemplo: x-</w:t>
+              <w:t>Cabeçalho que indica a versão implementada da API pela sociedade participante. Deve ser preenchido de forma completa, por exemplo: x-</w:t>
             </w:r>
             <w:proofErr w:type="gramStart"/>
             <w:r>
@@ -29857,13 +29277,7 @@
               <w:rPr>
                 <w:color w:val="000000"/>
               </w:rPr>
-              <w:t>Informa a data e hora em</w:t>
-            </w:r>
-            <w:r>
-              <w:rPr>
-                <w:color w:val="000000"/>
-              </w:rPr>
-              <w:t xml:space="preserve"> que o recurso foi modificado pela última vez. Utiliza o padrão da RFC 7232, sessão 2.2: </w:t>
+              <w:t>Informa a data e hora em que o recurso foi modificado pela última vez. Utiliza o padrão da RFC 7232, sessão 2.2: </w:t>
             </w:r>
             <w:proofErr w:type="spellStart"/>
             <w:r>
@@ -30107,13 +29521,7 @@
               <w:rPr>
                 <w:color w:val="000000"/>
               </w:rPr>
-              <w:t>Um UUID RFC4122 usado como um ID de correlação. O transmissor deve usar o mesmo valor recebido na requisição para o cabeçalho de resposta recebido na req</w:t>
-            </w:r>
-            <w:r>
-              <w:rPr>
-                <w:color w:val="000000"/>
-              </w:rPr>
-              <w:t>uisição, caso não tenha sido fornecido, deve se usar um UUID RFC4122</w:t>
+              <w:t>Um UUID RFC4122 usado como um ID de correlação. O transmissor deve usar o mesmo valor recebido na requisição para o cabeçalho de resposta recebido na requisição, caso não tenha sido fornecido, deve se usar um UUID RFC4122</w:t>
             </w:r>
           </w:p>
         </w:tc>
@@ -31044,7 +30452,7 @@
     </w:p>
     <w:p>
       <w:pPr>
-        <w:pStyle w:val="Heading1"/>
+        <w:pStyle w:val="Ttulo1"/>
         <w:rPr>
           <w:b/>
         </w:rPr>
@@ -31107,7 +30515,7 @@
     </w:p>
     <w:p>
       <w:pPr>
-        <w:pStyle w:val="Heading1"/>
+        <w:pStyle w:val="Ttulo1"/>
         <w:rPr>
           <w:b/>
         </w:rPr>
@@ -31124,10 +30532,7 @@
     <w:p/>
     <w:p>
       <w:r>
-        <w:t>Os códigos de resposta HTTP devem ser usados</w:t>
-      </w:r>
-      <w:r>
-        <w:t xml:space="preserve"> conforme a tabela abaixo.</w:t>
+        <w:t>Os códigos de resposta HTTP devem ser usados conforme a tabela abaixo.</w:t>
       </w:r>
     </w:p>
     <w:p/>
@@ -32317,13 +31722,7 @@
               <w:rPr>
                 <w:color w:val="000000"/>
               </w:rPr>
-              <w:t>Unauthor</w:t>
-            </w:r>
-            <w:r>
-              <w:rPr>
-                <w:color w:val="000000"/>
-              </w:rPr>
-              <w:t>ized</w:t>
+              <w:t>Unauthorized</w:t>
             </w:r>
             <w:proofErr w:type="spellEnd"/>
             <w:r>
@@ -34581,7 +33980,7 @@
     </w:p>
     <w:p>
       <w:pPr>
-        <w:pStyle w:val="Heading1"/>
+        <w:pStyle w:val="Ttulo1"/>
         <w:rPr>
           <w:b/>
         </w:rPr>
@@ -37612,13 +37011,7 @@
               <w:rPr>
                 <w:color w:val="000000"/>
               </w:rPr>
-              <w:t>- U</w:t>
-            </w:r>
-            <w:r>
-              <w:rPr>
-                <w:color w:val="000000"/>
-              </w:rPr>
-              <w:t xml:space="preserve">ma </w:t>
+              <w:t xml:space="preserve">- Uma </w:t>
             </w:r>
             <w:proofErr w:type="spellStart"/>
             <w:r>
@@ -37680,7 +37073,7 @@
     </w:p>
     <w:p>
       <w:pPr>
-        <w:pStyle w:val="Heading1"/>
+        <w:pStyle w:val="Ttulo1"/>
         <w:rPr>
           <w:b/>
         </w:rPr>
@@ -38100,15 +37493,7 @@
           <w:sz w:val="28"/>
           <w:szCs w:val="28"/>
         </w:rPr>
-        <w:t>Regras de P</w:t>
-      </w:r>
-      <w:r>
-        <w:rPr>
-          <w:b/>
-          <w:sz w:val="28"/>
-          <w:szCs w:val="28"/>
-        </w:rPr>
-        <w:t>aginação</w:t>
+        <w:t>Regras de Paginação</w:t>
       </w:r>
     </w:p>
     <w:p>
@@ -38163,7 +37548,7 @@
     </w:p>
     <w:p>
       <w:pPr>
-        <w:pStyle w:val="Heading1"/>
+        <w:pStyle w:val="Ttulo1"/>
         <w:rPr>
           <w:b/>
         </w:rPr>
@@ -38186,15 +37571,7 @@
           <w:sz w:val="28"/>
           <w:szCs w:val="28"/>
         </w:rPr>
-        <w:t>Di</w:t>
-      </w:r>
-      <w:r>
-        <w:rPr>
-          <w:b/>
-          <w:sz w:val="28"/>
-          <w:szCs w:val="28"/>
-        </w:rPr>
-        <w:t>sponibilidade das APIs</w:t>
+        <w:t>Disponibilidade das APIs</w:t>
       </w:r>
     </w:p>
     <w:p/>
@@ -38241,10 +37618,7 @@
       </w:r>
       <w:proofErr w:type="spellEnd"/>
       <w:r>
-        <w:t xml:space="preserve"> se o retorno fo</w:t>
-      </w:r>
-      <w:r>
-        <w:t xml:space="preserve">r “OKAY” e </w:t>
+        <w:t xml:space="preserve"> se o retorno for “OKAY” e </w:t>
       </w:r>
       <w:proofErr w:type="spellStart"/>
       <w:r>
@@ -38340,13 +37714,7 @@
         <w:rPr>
           <w:color w:val="000000"/>
         </w:rPr>
-        <w:t>Cada nova requisição vai adicionando 30 segundos mais ao contador de SCHEDULED_OUTAGE, até que uma requisição volte outro val</w:t>
-      </w:r>
-      <w:r>
-        <w:rPr>
-          <w:color w:val="000000"/>
-        </w:rPr>
-        <w:t>or ou a requisição for feita depois das 07h.</w:t>
+        <w:t>Cada nova requisição vai adicionando 30 segundos mais ao contador de SCHEDULED_OUTAGE, até que uma requisição volte outro valor ou a requisição for feita depois das 07h.</w:t>
       </w:r>
     </w:p>
     <w:p>
@@ -38567,13 +37935,7 @@
         <w:rPr>
           <w:color w:val="000000"/>
         </w:rPr>
-        <w:t xml:space="preserve"> se refere período de indisponibilidade </w:t>
-      </w:r>
-      <w:r>
-        <w:rPr>
-          <w:color w:val="000000"/>
-        </w:rPr>
-        <w:t xml:space="preserve">dentro de 24h, começando e terminando à meia-noite. Sendo contabilizado qualquer </w:t>
+        <w:t xml:space="preserve"> se refere período de indisponibilidade dentro de 24h, começando e terminando à meia-noite. Sendo contabilizado qualquer </w:t>
       </w:r>
       <w:proofErr w:type="spellStart"/>
       <w:r>
@@ -38667,13 +38029,7 @@
         <w:rPr>
           <w:color w:val="000000"/>
         </w:rPr>
-        <w:t xml:space="preserve"> é calculada dividindo a total de segundos conta</w:t>
-      </w:r>
-      <w:r>
-        <w:rPr>
-          <w:color w:val="000000"/>
-        </w:rPr>
-        <w:t xml:space="preserve">bilizados de indisponibilidade dividido por 86.400 (24 horas em segundos). </w:t>
+        <w:t xml:space="preserve"> é calculada dividindo a total de segundos contabilizados de indisponibilidade dividido por 86.400 (24 horas em segundos). </w:t>
       </w:r>
     </w:p>
     <w:p>
@@ -38739,13 +38095,7 @@
         <w:rPr>
           <w:color w:val="000000"/>
         </w:rPr>
-        <w:t xml:space="preserve"> de erro 5xx http são contabilizados como indisponibilidades por serem considerados</w:t>
-      </w:r>
-      <w:r>
-        <w:rPr>
-          <w:color w:val="000000"/>
-        </w:rPr>
-        <w:t xml:space="preserve"> erros do servidor de APIs.</w:t>
+        <w:t xml:space="preserve"> de erro 5xx http são contabilizados como indisponibilidades por serem considerados erros do servidor de APIs.</w:t>
       </w:r>
     </w:p>
     <w:p>
@@ -38910,13 +38260,7 @@
         <w:rPr>
           <w:color w:val="000000"/>
         </w:rPr>
-        <w:t xml:space="preserve">Em caso de manutenção </w:t>
-      </w:r>
-      <w:r>
-        <w:rPr>
-          <w:color w:val="000000"/>
-        </w:rPr>
-        <w:t>de segurança, previamente aprovado pelo diretório.</w:t>
+        <w:t>Em caso de manutenção de segurança, previamente aprovado pelo diretório.</w:t>
       </w:r>
     </w:p>
     <w:p>
@@ -39068,13 +38412,7 @@
         <w:rPr>
           <w:color w:val="000000"/>
         </w:rPr>
-        <w:t>APIs de baixa prioridade dentro do percentil 95 em no máximo 4</w:t>
-      </w:r>
-      <w:r>
-        <w:rPr>
-          <w:color w:val="000000"/>
-        </w:rPr>
-        <w:t xml:space="preserve">000ms. (Admin </w:t>
+        <w:t xml:space="preserve">APIs de baixa prioridade dentro do percentil 95 em no máximo 4000ms. (Admin </w:t>
       </w:r>
       <w:proofErr w:type="spellStart"/>
       <w:r>
@@ -39125,15 +38463,7 @@
     </w:p>
     <w:p>
       <w:r>
-        <w:t xml:space="preserve">Para garantir a disponibilidade do das APIs e do sistema Open </w:t>
-      </w:r>
-      <w:proofErr w:type="spellStart"/>
-      <w:r>
-        <w:t>Insurance</w:t>
-      </w:r>
-      <w:proofErr w:type="spellEnd"/>
-      <w:r>
-        <w:t>, as seguintes métricas de disponibilidade são adotadas:</w:t>
+        <w:t>Para garantir a disponibilidade do das APIs e do sistema Open Insurance, as seguintes métricas de disponibilidade são adotadas:</w:t>
       </w:r>
     </w:p>
     <w:p>
@@ -39221,10 +38551,7 @@
     </w:p>
     <w:p>
       <w:r>
-        <w:t xml:space="preserve">Para garantir a usabilidade do sistema e estabelecer métricas de requerimentos de disponibilidade, as instituições participantes deverão garantir os limites mínimos de 500 requisições por minuto por receptora, sendo o controle via IP, e 300 transações por </w:t>
-      </w:r>
-      <w:r>
-        <w:t>minuto.</w:t>
+        <w:t>Para garantir a usabilidade do sistema e estabelecer métricas de requerimentos de disponibilidade, as instituições participantes deverão garantir os limites mínimos de 500 requisições por minuto por receptora, sendo o controle via IP, e 300 transações por minuto.</w:t>
       </w:r>
     </w:p>
     <w:p>
@@ -39270,7 +38597,7 @@
     </w:p>
     <w:p>
       <w:pPr>
-        <w:pStyle w:val="Heading1"/>
+        <w:pStyle w:val="Ttulo1"/>
         <w:rPr>
           <w:b/>
         </w:rPr>
@@ -39425,70 +38752,71 @@
           <w:sz w:val="20"/>
           <w:szCs w:val="20"/>
         </w:rPr>
-        <w:t>: Campo para pr</w:t>
-      </w:r>
+        <w:t xml:space="preserve">: Campo para proteção contra ataques </w:t>
+      </w:r>
+      <w:proofErr w:type="spellStart"/>
       <w:r>
         <w:rPr>
           <w:rFonts w:ascii="Inter Light" w:eastAsia="Inter Light" w:hAnsi="Inter Light" w:cs="Inter Light"/>
           <w:sz w:val="20"/>
           <w:szCs w:val="20"/>
         </w:rPr>
-        <w:t xml:space="preserve">oteção contra ataques </w:t>
-      </w:r>
-      <w:proofErr w:type="spellStart"/>
+        <w:t>clickjack</w:t>
+      </w:r>
+      <w:proofErr w:type="spellEnd"/>
       <w:r>
         <w:rPr>
           <w:rFonts w:ascii="Inter Light" w:eastAsia="Inter Light" w:hAnsi="Inter Light" w:cs="Inter Light"/>
           <w:sz w:val="20"/>
           <w:szCs w:val="20"/>
         </w:rPr>
-        <w:t>clickjack</w:t>
-      </w:r>
-      <w:proofErr w:type="spellEnd"/>
+        <w:t xml:space="preserve"> do estilo - drag </w:t>
+      </w:r>
+      <w:proofErr w:type="spellStart"/>
       <w:r>
         <w:rPr>
           <w:rFonts w:ascii="Inter Light" w:eastAsia="Inter Light" w:hAnsi="Inter Light" w:cs="Inter Light"/>
           <w:sz w:val="20"/>
           <w:szCs w:val="20"/>
         </w:rPr>
-        <w:t xml:space="preserve"> do estilo - </w:t>
-      </w:r>
-      <w:proofErr w:type="spellStart"/>
+        <w:t>and</w:t>
+      </w:r>
+      <w:proofErr w:type="spellEnd"/>
       <w:r>
         <w:rPr>
           <w:rFonts w:ascii="Inter Light" w:eastAsia="Inter Light" w:hAnsi="Inter Light" w:cs="Inter Light"/>
           <w:sz w:val="20"/>
           <w:szCs w:val="20"/>
         </w:rPr>
-        <w:t>drag</w:t>
-      </w:r>
-      <w:proofErr w:type="spellEnd"/>
+        <w:t xml:space="preserve"> </w:t>
+      </w:r>
+      <w:proofErr w:type="spellStart"/>
       <w:r>
         <w:rPr>
           <w:rFonts w:ascii="Inter Light" w:eastAsia="Inter Light" w:hAnsi="Inter Light" w:cs="Inter Light"/>
           <w:sz w:val="20"/>
           <w:szCs w:val="20"/>
         </w:rPr>
-        <w:t xml:space="preserve"> </w:t>
-      </w:r>
-      <w:proofErr w:type="spellStart"/>
+        <w:t>drop</w:t>
+      </w:r>
+      <w:proofErr w:type="spellEnd"/>
       <w:r>
         <w:rPr>
           <w:rFonts w:ascii="Inter Light" w:eastAsia="Inter Light" w:hAnsi="Inter Light" w:cs="Inter Light"/>
           <w:sz w:val="20"/>
           <w:szCs w:val="20"/>
         </w:rPr>
-        <w:t>and</w:t>
-      </w:r>
-      <w:proofErr w:type="spellEnd"/>
-      <w:r>
+        <w:t>.</w:t>
+      </w:r>
+    </w:p>
+    <w:p>
+      <w:pPr>
         <w:rPr>
           <w:rFonts w:ascii="Inter Light" w:eastAsia="Inter Light" w:hAnsi="Inter Light" w:cs="Inter Light"/>
           <w:sz w:val="20"/>
           <w:szCs w:val="20"/>
         </w:rPr>
-        <w:t xml:space="preserve"> </w:t>
-      </w:r>
+      </w:pPr>
       <w:proofErr w:type="spellStart"/>
       <w:r>
         <w:rPr>
@@ -39496,7 +38824,7 @@
           <w:sz w:val="20"/>
           <w:szCs w:val="20"/>
         </w:rPr>
-        <w:t>drop</w:t>
+        <w:t>Content-Type</w:t>
       </w:r>
       <w:proofErr w:type="spellEnd"/>
       <w:r>
@@ -39505,7 +38833,7 @@
           <w:sz w:val="20"/>
           <w:szCs w:val="20"/>
         </w:rPr>
-        <w:t>.</w:t>
+        <w:t>: Especificar o tipo de conteúdo da resposta.</w:t>
       </w:r>
     </w:p>
     <w:p>
@@ -39523,7 +38851,7 @@
           <w:sz w:val="20"/>
           <w:szCs w:val="20"/>
         </w:rPr>
-        <w:t>Content-Type</w:t>
+        <w:t>Strict</w:t>
       </w:r>
       <w:proofErr w:type="spellEnd"/>
       <w:r>
@@ -39532,147 +38860,112 @@
           <w:sz w:val="20"/>
           <w:szCs w:val="20"/>
         </w:rPr>
-        <w:t>: Especificar o tipo de conteúdo da resposta.</w:t>
-      </w:r>
-    </w:p>
-    <w:p>
-      <w:pPr>
+        <w:t>-</w:t>
+      </w:r>
+      <w:proofErr w:type="spellStart"/>
+      <w:r>
         <w:rPr>
           <w:rFonts w:ascii="Inter Light" w:eastAsia="Inter Light" w:hAnsi="Inter Light" w:cs="Inter Light"/>
           <w:sz w:val="20"/>
           <w:szCs w:val="20"/>
         </w:rPr>
-      </w:pPr>
-      <w:proofErr w:type="spellStart"/>
+        <w:t>CivilLiability</w:t>
+      </w:r>
+      <w:proofErr w:type="spellEnd"/>
       <w:r>
         <w:rPr>
           <w:rFonts w:ascii="Inter Light" w:eastAsia="Inter Light" w:hAnsi="Inter Light" w:cs="Inter Light"/>
           <w:sz w:val="20"/>
           <w:szCs w:val="20"/>
         </w:rPr>
-        <w:t>Strict</w:t>
-      </w:r>
-      <w:proofErr w:type="spellEnd"/>
-      <w:r>
+        <w:t>-Security: Campo para exigir conexões por HTTPS e proteger contra certificados falsificados.</w:t>
+      </w:r>
+    </w:p>
+    <w:p>
+      <w:pPr>
         <w:rPr>
           <w:rFonts w:ascii="Inter Light" w:eastAsia="Inter Light" w:hAnsi="Inter Light" w:cs="Inter Light"/>
           <w:sz w:val="20"/>
           <w:szCs w:val="20"/>
         </w:rPr>
-        <w:t>-</w:t>
-      </w:r>
-      <w:proofErr w:type="spellStart"/>
+      </w:pPr>
       <w:r>
         <w:rPr>
           <w:rFonts w:ascii="Inter Light" w:eastAsia="Inter Light" w:hAnsi="Inter Light" w:cs="Inter Light"/>
           <w:sz w:val="20"/>
           <w:szCs w:val="20"/>
         </w:rPr>
-        <w:t>CivilLiability</w:t>
-      </w:r>
-      <w:proofErr w:type="spellEnd"/>
+        <w:t>X-</w:t>
+      </w:r>
+      <w:proofErr w:type="spellStart"/>
       <w:r>
         <w:rPr>
           <w:rFonts w:ascii="Inter Light" w:eastAsia="Inter Light" w:hAnsi="Inter Light" w:cs="Inter Light"/>
           <w:sz w:val="20"/>
           <w:szCs w:val="20"/>
         </w:rPr>
-        <w:t>-Security: Campo para exigir conexões por HTTPS e proteger contra certificados falsificados.</w:t>
-      </w:r>
-    </w:p>
-    <w:p>
-      <w:pPr>
+        <w:t>Content</w:t>
+      </w:r>
+      <w:proofErr w:type="spellEnd"/>
+      <w:r>
         <w:rPr>
           <w:rFonts w:ascii="Inter Light" w:eastAsia="Inter Light" w:hAnsi="Inter Light" w:cs="Inter Light"/>
           <w:sz w:val="20"/>
           <w:szCs w:val="20"/>
         </w:rPr>
-      </w:pPr>
+        <w:t>-</w:t>
+      </w:r>
+      <w:proofErr w:type="spellStart"/>
       <w:r>
         <w:rPr>
           <w:rFonts w:ascii="Inter Light" w:eastAsia="Inter Light" w:hAnsi="Inter Light" w:cs="Inter Light"/>
           <w:sz w:val="20"/>
           <w:szCs w:val="20"/>
         </w:rPr>
-        <w:t>X-</w:t>
-      </w:r>
-      <w:proofErr w:type="spellStart"/>
+        <w:t>Type-Options</w:t>
+      </w:r>
+      <w:proofErr w:type="spellEnd"/>
       <w:r>
         <w:rPr>
           <w:rFonts w:ascii="Inter Light" w:eastAsia="Inter Light" w:hAnsi="Inter Light" w:cs="Inter Light"/>
           <w:sz w:val="20"/>
           <w:szCs w:val="20"/>
         </w:rPr>
-        <w:t>Content</w:t>
-      </w:r>
-      <w:proofErr w:type="spellEnd"/>
-      <w:r>
+        <w:t>: Campo para evitar que navegadores executem a detecção de MIME e interpretem respostas como HTML de forma inadequada.</w:t>
+      </w:r>
+    </w:p>
+    <w:p>
+      <w:pPr>
         <w:rPr>
           <w:rFonts w:ascii="Inter Light" w:eastAsia="Inter Light" w:hAnsi="Inter Light" w:cs="Inter Light"/>
           <w:sz w:val="20"/>
           <w:szCs w:val="20"/>
         </w:rPr>
-        <w:t>-</w:t>
-      </w:r>
-      <w:proofErr w:type="spellStart"/>
+      </w:pPr>
       <w:r>
         <w:rPr>
           <w:rFonts w:ascii="Inter Light" w:eastAsia="Inter Light" w:hAnsi="Inter Light" w:cs="Inter Light"/>
           <w:sz w:val="20"/>
           <w:szCs w:val="20"/>
         </w:rPr>
-        <w:t>Type-Options</w:t>
-      </w:r>
-      <w:proofErr w:type="spellEnd"/>
+        <w:t>X-Frame-</w:t>
+      </w:r>
+      <w:proofErr w:type="spellStart"/>
       <w:r>
         <w:rPr>
           <w:rFonts w:ascii="Inter Light" w:eastAsia="Inter Light" w:hAnsi="Inter Light" w:cs="Inter Light"/>
           <w:sz w:val="20"/>
           <w:szCs w:val="20"/>
         </w:rPr>
-        <w:t>: C</w:t>
-      </w:r>
+        <w:t>Options</w:t>
+      </w:r>
+      <w:proofErr w:type="spellEnd"/>
       <w:r>
         <w:rPr>
           <w:rFonts w:ascii="Inter Light" w:eastAsia="Inter Light" w:hAnsi="Inter Light" w:cs="Inter Light"/>
           <w:sz w:val="20"/>
           <w:szCs w:val="20"/>
         </w:rPr>
-        <w:t>ampo para evitar que navegadores executem a detecção de MIME e interpretem respostas como HTML de forma inadequada.</w:t>
-      </w:r>
-    </w:p>
-    <w:p>
-      <w:pPr>
-        <w:rPr>
-          <w:rFonts w:ascii="Inter Light" w:eastAsia="Inter Light" w:hAnsi="Inter Light" w:cs="Inter Light"/>
-          <w:sz w:val="20"/>
-          <w:szCs w:val="20"/>
-        </w:rPr>
-      </w:pPr>
-      <w:r>
-        <w:rPr>
-          <w:rFonts w:ascii="Inter Light" w:eastAsia="Inter Light" w:hAnsi="Inter Light" w:cs="Inter Light"/>
-          <w:sz w:val="20"/>
-          <w:szCs w:val="20"/>
-        </w:rPr>
-        <w:t>X-Frame-</w:t>
-      </w:r>
-      <w:proofErr w:type="spellStart"/>
-      <w:r>
-        <w:rPr>
-          <w:rFonts w:ascii="Inter Light" w:eastAsia="Inter Light" w:hAnsi="Inter Light" w:cs="Inter Light"/>
-          <w:sz w:val="20"/>
-          <w:szCs w:val="20"/>
-        </w:rPr>
-        <w:t>Options</w:t>
-      </w:r>
-      <w:proofErr w:type="spellEnd"/>
-      <w:r>
-        <w:rPr>
-          <w:rFonts w:ascii="Inter Light" w:eastAsia="Inter Light" w:hAnsi="Inter Light" w:cs="Inter Light"/>
-          <w:sz w:val="20"/>
-          <w:szCs w:val="20"/>
-        </w:rPr>
         <w:t>: Campo indica se o navegador deve ou não renderizar um frame.</w:t>
       </w:r>
     </w:p>
@@ -39705,7 +38998,7 @@
     </w:p>
     <w:p>
       <w:pPr>
-        <w:pStyle w:val="Heading1"/>
+        <w:pStyle w:val="Ttulo1"/>
         <w:rPr>
           <w:b/>
         </w:rPr>
@@ -39907,6 +39200,13 @@
                 <w:color w:val="3B3838"/>
               </w:rPr>
             </w:pPr>
+            <w:r>
+              <w:rPr>
+                <w:b/>
+                <w:color w:val="3B3838"/>
+              </w:rPr>
+              <w:t>21/10/2022</w:t>
+            </w:r>
           </w:p>
         </w:tc>
         <w:tc>
@@ -39926,6 +39226,13 @@
                 <w:color w:val="3B3838"/>
               </w:rPr>
             </w:pPr>
+            <w:r>
+              <w:rPr>
+                <w:b/>
+                <w:color w:val="3B3838"/>
+              </w:rPr>
+              <w:t>6</w:t>
+            </w:r>
           </w:p>
         </w:tc>
         <w:tc>
@@ -39945,6 +39252,111 @@
                 <w:color w:val="3B3838"/>
               </w:rPr>
             </w:pPr>
+            <w:proofErr w:type="gramStart"/>
+            <w:r>
+              <w:rPr>
+                <w:b/>
+                <w:color w:val="3B3838"/>
+              </w:rPr>
+              <w:t>Retirado campos</w:t>
+            </w:r>
+            <w:proofErr w:type="gramEnd"/>
+            <w:r>
+              <w:rPr>
+                <w:b/>
+                <w:color w:val="3B3838"/>
+              </w:rPr>
+              <w:t xml:space="preserve"> </w:t>
+            </w:r>
+            <w:proofErr w:type="spellStart"/>
+            <w:r>
+              <w:rPr>
+                <w:b/>
+                <w:color w:val="3B3838"/>
+              </w:rPr>
+              <w:t>postCode</w:t>
+            </w:r>
+            <w:proofErr w:type="spellEnd"/>
+            <w:r>
+              <w:rPr>
+                <w:b/>
+                <w:color w:val="3B3838"/>
+              </w:rPr>
+              <w:t xml:space="preserve">, </w:t>
+            </w:r>
+            <w:proofErr w:type="spellStart"/>
+            <w:r>
+              <w:rPr>
+                <w:b/>
+                <w:color w:val="3B3838"/>
+              </w:rPr>
+              <w:t>email</w:t>
+            </w:r>
+            <w:proofErr w:type="spellEnd"/>
+            <w:r>
+              <w:rPr>
+                <w:b/>
+                <w:color w:val="3B3838"/>
+              </w:rPr>
+              <w:t xml:space="preserve">, </w:t>
+            </w:r>
+            <w:proofErr w:type="spellStart"/>
+            <w:r>
+              <w:rPr>
+                <w:b/>
+                <w:color w:val="3B3838"/>
+              </w:rPr>
+              <w:t>city</w:t>
+            </w:r>
+            <w:proofErr w:type="spellEnd"/>
+            <w:r>
+              <w:rPr>
+                <w:b/>
+                <w:color w:val="3B3838"/>
+              </w:rPr>
+              <w:t xml:space="preserve">, </w:t>
+            </w:r>
+            <w:proofErr w:type="spellStart"/>
+            <w:r>
+              <w:rPr>
+                <w:b/>
+                <w:color w:val="3B3838"/>
+              </w:rPr>
+              <w:t>state</w:t>
+            </w:r>
+            <w:proofErr w:type="spellEnd"/>
+            <w:r>
+              <w:rPr>
+                <w:b/>
+                <w:color w:val="3B3838"/>
+              </w:rPr>
+              <w:t xml:space="preserve">, country e </w:t>
+            </w:r>
+            <w:proofErr w:type="spellStart"/>
+            <w:r>
+              <w:rPr>
+                <w:b/>
+                <w:color w:val="3B3838"/>
+              </w:rPr>
+              <w:t>address</w:t>
+            </w:r>
+            <w:proofErr w:type="spellEnd"/>
+            <w:r>
+              <w:rPr>
+                <w:b/>
+                <w:color w:val="3B3838"/>
+              </w:rPr>
+              <w:t xml:space="preserve"> do exemplo, pois foram removidos do </w:t>
+            </w:r>
+            <w:proofErr w:type="spellStart"/>
+            <w:r>
+              <w:rPr>
+                <w:b/>
+                <w:color w:val="3B3838"/>
+              </w:rPr>
+              <w:t>beneficiaries</w:t>
+            </w:r>
+            <w:proofErr w:type="spellEnd"/>
           </w:p>
         </w:tc>
         <w:tc>
@@ -39964,6 +39376,13 @@
                 <w:color w:val="3B3838"/>
               </w:rPr>
             </w:pPr>
+            <w:r>
+              <w:rPr>
+                <w:b/>
+                <w:color w:val="3B3838"/>
+              </w:rPr>
+              <w:t>Dario Massimoto</w:t>
+            </w:r>
           </w:p>
         </w:tc>
       </w:tr>
@@ -40680,8 +40099,8 @@
       </w:pPr>
     </w:p>
     <w:sectPr>
-      <w:headerReference w:type="default" r:id="rId7"/>
-      <w:footerReference w:type="default" r:id="rId8"/>
+      <w:headerReference w:type="default" r:id="rId10"/>
+      <w:footerReference w:type="default" r:id="rId11"/>
       <w:pgSz w:w="11906" w:h="16838"/>
       <w:pgMar w:top="1417" w:right="1701" w:bottom="1417" w:left="1701" w:header="720" w:footer="720" w:gutter="0"/>
       <w:pgNumType w:start="1"/>
@@ -40692,7 +40111,7 @@
 </file>
 
 <file path=word/endnotes.xml><?xml version="1.0" encoding="utf-8"?>
-<w:endnotes xmlns:wpc="http://schemas.microsoft.com/office/word/2010/wordprocessingCanvas" xmlns:cx="http://schemas.microsoft.com/office/drawing/2014/chartex" xmlns:cx1="http://schemas.microsoft.com/office/drawing/2015/9/8/chartex" xmlns:cx2="http://schemas.microsoft.com/office/drawing/2015/10/21/chartex" xmlns:cx3="http://schemas.microsoft.com/office/drawing/2016/5/9/chartex" xmlns:cx4="http://schemas.microsoft.com/office/drawing/2016/5/10/chartex" xmlns:cx5="http://schemas.microsoft.com/office/drawing/2016/5/11/chartex" xmlns:cx6="http://schemas.microsoft.com/office/drawing/2016/5/12/chartex" xmlns:cx7="http://schemas.microsoft.com/office/drawing/2016/5/13/chartex" xmlns:cx8="http://schemas.microsoft.com/office/drawing/2016/5/14/chartex" xmlns:mc="http://schemas.openxmlformats.org/markup-compatibility/2006" xmlns:aink="http://schemas.microsoft.com/office/drawing/2016/ink" xmlns:am3d="http://schemas.microsoft.com/office/drawing/2017/model3d" xmlns:o="urn:schemas-microsoft-com:office:office" xmlns:r="http://schemas.openxmlformats.org/officeDocument/2006/relationships" xmlns:m="http://schemas.openxmlformats.org/officeDocument/2006/math" xmlns:v="urn:schemas-microsoft-com:vml" xmlns:wp14="http://schemas.microsoft.com/office/word/2010/wordprocessingDrawing" xmlns:wp="http://schemas.openxmlformats.org/drawingml/2006/wordprocessingDrawing" xmlns:w10="urn:schemas-microsoft-com:office:word" xmlns:w="http://schemas.openxmlformats.org/wordprocessingml/2006/main" xmlns:w14="http://schemas.microsoft.com/office/word/2010/wordml" xmlns:w15="http://schemas.microsoft.com/office/word/2012/wordml" xmlns:w16cex="http://schemas.microsoft.com/office/word/2018/wordml/cex" xmlns:w16cid="http://schemas.microsoft.com/office/word/2016/wordml/cid" xmlns:w16="http://schemas.microsoft.com/office/word/2018/wordml" xmlns:w16se="http://schemas.microsoft.com/office/word/2015/wordml/symex" xmlns:wpg="http://schemas.microsoft.com/office/word/2010/wordprocessingGroup" xmlns:wpi="http://schemas.microsoft.com/office/word/2010/wordprocessingInk" xmlns:wne="http://schemas.microsoft.com/office/word/2006/wordml" xmlns:wps="http://schemas.microsoft.com/office/word/2010/wordprocessingShape" mc:Ignorable="w14 w15 w16se w16cid w16 w16cex wp14">
+<w:endnotes xmlns:wpc="http://schemas.microsoft.com/office/word/2010/wordprocessingCanvas" xmlns:cx="http://schemas.microsoft.com/office/drawing/2014/chartex" xmlns:cx1="http://schemas.microsoft.com/office/drawing/2015/9/8/chartex" xmlns:cx2="http://schemas.microsoft.com/office/drawing/2015/10/21/chartex" xmlns:cx3="http://schemas.microsoft.com/office/drawing/2016/5/9/chartex" xmlns:cx4="http://schemas.microsoft.com/office/drawing/2016/5/10/chartex" xmlns:cx5="http://schemas.microsoft.com/office/drawing/2016/5/11/chartex" xmlns:cx6="http://schemas.microsoft.com/office/drawing/2016/5/12/chartex" xmlns:cx7="http://schemas.microsoft.com/office/drawing/2016/5/13/chartex" xmlns:cx8="http://schemas.microsoft.com/office/drawing/2016/5/14/chartex" xmlns:mc="http://schemas.openxmlformats.org/markup-compatibility/2006" xmlns:aink="http://schemas.microsoft.com/office/drawing/2016/ink" xmlns:am3d="http://schemas.microsoft.com/office/drawing/2017/model3d" xmlns:o="urn:schemas-microsoft-com:office:office" xmlns:oel="http://schemas.microsoft.com/office/2019/extlst" xmlns:r="http://schemas.openxmlformats.org/officeDocument/2006/relationships" xmlns:m="http://schemas.openxmlformats.org/officeDocument/2006/math" xmlns:v="urn:schemas-microsoft-com:vml" xmlns:wp14="http://schemas.microsoft.com/office/word/2010/wordprocessingDrawing" xmlns:wp="http://schemas.openxmlformats.org/drawingml/2006/wordprocessingDrawing" xmlns:w10="urn:schemas-microsoft-com:office:word" xmlns:w="http://schemas.openxmlformats.org/wordprocessingml/2006/main" xmlns:w14="http://schemas.microsoft.com/office/word/2010/wordml" xmlns:w15="http://schemas.microsoft.com/office/word/2012/wordml" xmlns:w16cex="http://schemas.microsoft.com/office/word/2018/wordml/cex" xmlns:w16cid="http://schemas.microsoft.com/office/word/2016/wordml/cid" xmlns:w16="http://schemas.microsoft.com/office/word/2018/wordml" xmlns:w16sdtdh="http://schemas.microsoft.com/office/word/2020/wordml/sdtdatahash" xmlns:w16se="http://schemas.microsoft.com/office/word/2015/wordml/symex" xmlns:wpg="http://schemas.microsoft.com/office/word/2010/wordprocessingGroup" xmlns:wpi="http://schemas.microsoft.com/office/word/2010/wordprocessingInk" xmlns:wne="http://schemas.microsoft.com/office/word/2006/wordml" xmlns:wps="http://schemas.microsoft.com/office/word/2010/wordprocessingShape" mc:Ignorable="w14 w15 w16se w16cid w16 w16cex w16sdtdh wp14">
   <w:endnote w:type="separator" w:id="-1">
     <w:p>
       <w:pPr>
@@ -40717,7 +40136,7 @@
 </file>
 
 <file path=word/footer1.xml><?xml version="1.0" encoding="utf-8"?>
-<w:ftr xmlns:wpc="http://schemas.microsoft.com/office/word/2010/wordprocessingCanvas" xmlns:cx="http://schemas.microsoft.com/office/drawing/2014/chartex" xmlns:cx1="http://schemas.microsoft.com/office/drawing/2015/9/8/chartex" xmlns:cx2="http://schemas.microsoft.com/office/drawing/2015/10/21/chartex" xmlns:cx3="http://schemas.microsoft.com/office/drawing/2016/5/9/chartex" xmlns:cx4="http://schemas.microsoft.com/office/drawing/2016/5/10/chartex" xmlns:cx5="http://schemas.microsoft.com/office/drawing/2016/5/11/chartex" xmlns:cx6="http://schemas.microsoft.com/office/drawing/2016/5/12/chartex" xmlns:cx7="http://schemas.microsoft.com/office/drawing/2016/5/13/chartex" xmlns:cx8="http://schemas.microsoft.com/office/drawing/2016/5/14/chartex" xmlns:mc="http://schemas.openxmlformats.org/markup-compatibility/2006" xmlns:aink="http://schemas.microsoft.com/office/drawing/2016/ink" xmlns:am3d="http://schemas.microsoft.com/office/drawing/2017/model3d" xmlns:o="urn:schemas-microsoft-com:office:office" xmlns:r="http://schemas.openxmlformats.org/officeDocument/2006/relationships" xmlns:m="http://schemas.openxmlformats.org/officeDocument/2006/math" xmlns:v="urn:schemas-microsoft-com:vml" xmlns:wp14="http://schemas.microsoft.com/office/word/2010/wordprocessingDrawing" xmlns:wp="http://schemas.openxmlformats.org/drawingml/2006/wordprocessingDrawing" xmlns:w10="urn:schemas-microsoft-com:office:word" xmlns:w="http://schemas.openxmlformats.org/wordprocessingml/2006/main" xmlns:w14="http://schemas.microsoft.com/office/word/2010/wordml" xmlns:w15="http://schemas.microsoft.com/office/word/2012/wordml" xmlns:w16cex="http://schemas.microsoft.com/office/word/2018/wordml/cex" xmlns:w16cid="http://schemas.microsoft.com/office/word/2016/wordml/cid" xmlns:w16="http://schemas.microsoft.com/office/word/2018/wordml" xmlns:w16se="http://schemas.microsoft.com/office/word/2015/wordml/symex" xmlns:wpg="http://schemas.microsoft.com/office/word/2010/wordprocessingGroup" xmlns:wpi="http://schemas.microsoft.com/office/word/2010/wordprocessingInk" xmlns:wne="http://schemas.microsoft.com/office/word/2006/wordml" xmlns:wps="http://schemas.microsoft.com/office/word/2010/wordprocessingShape" mc:Ignorable="w14 w15 w16se w16cid w16 w16cex wp14">
+<w:ftr xmlns:wpc="http://schemas.microsoft.com/office/word/2010/wordprocessingCanvas" xmlns:cx="http://schemas.microsoft.com/office/drawing/2014/chartex" xmlns:cx1="http://schemas.microsoft.com/office/drawing/2015/9/8/chartex" xmlns:cx2="http://schemas.microsoft.com/office/drawing/2015/10/21/chartex" xmlns:cx3="http://schemas.microsoft.com/office/drawing/2016/5/9/chartex" xmlns:cx4="http://schemas.microsoft.com/office/drawing/2016/5/10/chartex" xmlns:cx5="http://schemas.microsoft.com/office/drawing/2016/5/11/chartex" xmlns:cx6="http://schemas.microsoft.com/office/drawing/2016/5/12/chartex" xmlns:cx7="http://schemas.microsoft.com/office/drawing/2016/5/13/chartex" xmlns:cx8="http://schemas.microsoft.com/office/drawing/2016/5/14/chartex" xmlns:mc="http://schemas.openxmlformats.org/markup-compatibility/2006" xmlns:aink="http://schemas.microsoft.com/office/drawing/2016/ink" xmlns:am3d="http://schemas.microsoft.com/office/drawing/2017/model3d" xmlns:o="urn:schemas-microsoft-com:office:office" xmlns:oel="http://schemas.microsoft.com/office/2019/extlst" xmlns:r="http://schemas.openxmlformats.org/officeDocument/2006/relationships" xmlns:m="http://schemas.openxmlformats.org/officeDocument/2006/math" xmlns:v="urn:schemas-microsoft-com:vml" xmlns:wp14="http://schemas.microsoft.com/office/word/2010/wordprocessingDrawing" xmlns:wp="http://schemas.openxmlformats.org/drawingml/2006/wordprocessingDrawing" xmlns:w10="urn:schemas-microsoft-com:office:word" xmlns:w="http://schemas.openxmlformats.org/wordprocessingml/2006/main" xmlns:w14="http://schemas.microsoft.com/office/word/2010/wordml" xmlns:w15="http://schemas.microsoft.com/office/word/2012/wordml" xmlns:w16cex="http://schemas.microsoft.com/office/word/2018/wordml/cex" xmlns:w16cid="http://schemas.microsoft.com/office/word/2016/wordml/cid" xmlns:w16="http://schemas.microsoft.com/office/word/2018/wordml" xmlns:w16sdtdh="http://schemas.microsoft.com/office/word/2020/wordml/sdtdatahash" xmlns:w16se="http://schemas.microsoft.com/office/word/2015/wordml/symex" xmlns:wpg="http://schemas.microsoft.com/office/word/2010/wordprocessingGroup" xmlns:wpi="http://schemas.microsoft.com/office/word/2010/wordprocessingInk" xmlns:wne="http://schemas.microsoft.com/office/word/2006/wordml" xmlns:wps="http://schemas.microsoft.com/office/word/2010/wordprocessingShape" mc:Ignorable="w14 w15 w16se w16cid w16 w16cex w16sdtdh wp14">
   <w:p>
     <w:pPr>
       <w:pBdr>
@@ -40810,7 +40229,7 @@
 </file>
 
 <file path=word/footnotes.xml><?xml version="1.0" encoding="utf-8"?>
-<w:footnotes xmlns:wpc="http://schemas.microsoft.com/office/word/2010/wordprocessingCanvas" xmlns:cx="http://schemas.microsoft.com/office/drawing/2014/chartex" xmlns:cx1="http://schemas.microsoft.com/office/drawing/2015/9/8/chartex" xmlns:cx2="http://schemas.microsoft.com/office/drawing/2015/10/21/chartex" xmlns:cx3="http://schemas.microsoft.com/office/drawing/2016/5/9/chartex" xmlns:cx4="http://schemas.microsoft.com/office/drawing/2016/5/10/chartex" xmlns:cx5="http://schemas.microsoft.com/office/drawing/2016/5/11/chartex" xmlns:cx6="http://schemas.microsoft.com/office/drawing/2016/5/12/chartex" xmlns:cx7="http://schemas.microsoft.com/office/drawing/2016/5/13/chartex" xmlns:cx8="http://schemas.microsoft.com/office/drawing/2016/5/14/chartex" xmlns:mc="http://schemas.openxmlformats.org/markup-compatibility/2006" xmlns:aink="http://schemas.microsoft.com/office/drawing/2016/ink" xmlns:am3d="http://schemas.microsoft.com/office/drawing/2017/model3d" xmlns:o="urn:schemas-microsoft-com:office:office" xmlns:r="http://schemas.openxmlformats.org/officeDocument/2006/relationships" xmlns:m="http://schemas.openxmlformats.org/officeDocument/2006/math" xmlns:v="urn:schemas-microsoft-com:vml" xmlns:wp14="http://schemas.microsoft.com/office/word/2010/wordprocessingDrawing" xmlns:wp="http://schemas.openxmlformats.org/drawingml/2006/wordprocessingDrawing" xmlns:w10="urn:schemas-microsoft-com:office:word" xmlns:w="http://schemas.openxmlformats.org/wordprocessingml/2006/main" xmlns:w14="http://schemas.microsoft.com/office/word/2010/wordml" xmlns:w15="http://schemas.microsoft.com/office/word/2012/wordml" xmlns:w16cex="http://schemas.microsoft.com/office/word/2018/wordml/cex" xmlns:w16cid="http://schemas.microsoft.com/office/word/2016/wordml/cid" xmlns:w16="http://schemas.microsoft.com/office/word/2018/wordml" xmlns:w16se="http://schemas.microsoft.com/office/word/2015/wordml/symex" xmlns:wpg="http://schemas.microsoft.com/office/word/2010/wordprocessingGroup" xmlns:wpi="http://schemas.microsoft.com/office/word/2010/wordprocessingInk" xmlns:wne="http://schemas.microsoft.com/office/word/2006/wordml" xmlns:wps="http://schemas.microsoft.com/office/word/2010/wordprocessingShape" mc:Ignorable="w14 w15 w16se w16cid w16 w16cex wp14">
+<w:footnotes xmlns:wpc="http://schemas.microsoft.com/office/word/2010/wordprocessingCanvas" xmlns:cx="http://schemas.microsoft.com/office/drawing/2014/chartex" xmlns:cx1="http://schemas.microsoft.com/office/drawing/2015/9/8/chartex" xmlns:cx2="http://schemas.microsoft.com/office/drawing/2015/10/21/chartex" xmlns:cx3="http://schemas.microsoft.com/office/drawing/2016/5/9/chartex" xmlns:cx4="http://schemas.microsoft.com/office/drawing/2016/5/10/chartex" xmlns:cx5="http://schemas.microsoft.com/office/drawing/2016/5/11/chartex" xmlns:cx6="http://schemas.microsoft.com/office/drawing/2016/5/12/chartex" xmlns:cx7="http://schemas.microsoft.com/office/drawing/2016/5/13/chartex" xmlns:cx8="http://schemas.microsoft.com/office/drawing/2016/5/14/chartex" xmlns:mc="http://schemas.openxmlformats.org/markup-compatibility/2006" xmlns:aink="http://schemas.microsoft.com/office/drawing/2016/ink" xmlns:am3d="http://schemas.microsoft.com/office/drawing/2017/model3d" xmlns:o="urn:schemas-microsoft-com:office:office" xmlns:oel="http://schemas.microsoft.com/office/2019/extlst" xmlns:r="http://schemas.openxmlformats.org/officeDocument/2006/relationships" xmlns:m="http://schemas.openxmlformats.org/officeDocument/2006/math" xmlns:v="urn:schemas-microsoft-com:vml" xmlns:wp14="http://schemas.microsoft.com/office/word/2010/wordprocessingDrawing" xmlns:wp="http://schemas.openxmlformats.org/drawingml/2006/wordprocessingDrawing" xmlns:w10="urn:schemas-microsoft-com:office:word" xmlns:w="http://schemas.openxmlformats.org/wordprocessingml/2006/main" xmlns:w14="http://schemas.microsoft.com/office/word/2010/wordml" xmlns:w15="http://schemas.microsoft.com/office/word/2012/wordml" xmlns:w16cex="http://schemas.microsoft.com/office/word/2018/wordml/cex" xmlns:w16cid="http://schemas.microsoft.com/office/word/2016/wordml/cid" xmlns:w16="http://schemas.microsoft.com/office/word/2018/wordml" xmlns:w16sdtdh="http://schemas.microsoft.com/office/word/2020/wordml/sdtdatahash" xmlns:w16se="http://schemas.microsoft.com/office/word/2015/wordml/symex" xmlns:wpg="http://schemas.microsoft.com/office/word/2010/wordprocessingGroup" xmlns:wpi="http://schemas.microsoft.com/office/word/2010/wordprocessingInk" xmlns:wne="http://schemas.microsoft.com/office/word/2006/wordml" xmlns:wps="http://schemas.microsoft.com/office/word/2010/wordprocessingShape" mc:Ignorable="w14 w15 w16se w16cid w16 w16cex w16sdtdh wp14">
   <w:footnote w:type="separator" w:id="-1">
     <w:p>
       <w:pPr>
@@ -40835,7 +40254,7 @@
 </file>
 
 <file path=word/header1.xml><?xml version="1.0" encoding="utf-8"?>
-<w:hdr xmlns:wpc="http://schemas.microsoft.com/office/word/2010/wordprocessingCanvas" xmlns:cx="http://schemas.microsoft.com/office/drawing/2014/chartex" xmlns:cx1="http://schemas.microsoft.com/office/drawing/2015/9/8/chartex" xmlns:cx2="http://schemas.microsoft.com/office/drawing/2015/10/21/chartex" xmlns:cx3="http://schemas.microsoft.com/office/drawing/2016/5/9/chartex" xmlns:cx4="http://schemas.microsoft.com/office/drawing/2016/5/10/chartex" xmlns:cx5="http://schemas.microsoft.com/office/drawing/2016/5/11/chartex" xmlns:cx6="http://schemas.microsoft.com/office/drawing/2016/5/12/chartex" xmlns:cx7="http://schemas.microsoft.com/office/drawing/2016/5/13/chartex" xmlns:cx8="http://schemas.microsoft.com/office/drawing/2016/5/14/chartex" xmlns:mc="http://schemas.openxmlformats.org/markup-compatibility/2006" xmlns:aink="http://schemas.microsoft.com/office/drawing/2016/ink" xmlns:am3d="http://schemas.microsoft.com/office/drawing/2017/model3d" xmlns:o="urn:schemas-microsoft-com:office:office" xmlns:r="http://schemas.openxmlformats.org/officeDocument/2006/relationships" xmlns:m="http://schemas.openxmlformats.org/officeDocument/2006/math" xmlns:v="urn:schemas-microsoft-com:vml" xmlns:wp14="http://schemas.microsoft.com/office/word/2010/wordprocessingDrawing" xmlns:wp="http://schemas.openxmlformats.org/drawingml/2006/wordprocessingDrawing" xmlns:w10="urn:schemas-microsoft-com:office:word" xmlns:w="http://schemas.openxmlformats.org/wordprocessingml/2006/main" xmlns:w14="http://schemas.microsoft.com/office/word/2010/wordml" xmlns:w15="http://schemas.microsoft.com/office/word/2012/wordml" xmlns:w16cex="http://schemas.microsoft.com/office/word/2018/wordml/cex" xmlns:w16cid="http://schemas.microsoft.com/office/word/2016/wordml/cid" xmlns:w16="http://schemas.microsoft.com/office/word/2018/wordml" xmlns:w16se="http://schemas.microsoft.com/office/word/2015/wordml/symex" xmlns:wpg="http://schemas.microsoft.com/office/word/2010/wordprocessingGroup" xmlns:wpi="http://schemas.microsoft.com/office/word/2010/wordprocessingInk" xmlns:wne="http://schemas.microsoft.com/office/word/2006/wordml" xmlns:wps="http://schemas.microsoft.com/office/word/2010/wordprocessingShape" mc:Ignorable="w14 w15 w16se w16cid w16 w16cex wp14">
+<w:hdr xmlns:wpc="http://schemas.microsoft.com/office/word/2010/wordprocessingCanvas" xmlns:cx="http://schemas.microsoft.com/office/drawing/2014/chartex" xmlns:cx1="http://schemas.microsoft.com/office/drawing/2015/9/8/chartex" xmlns:cx2="http://schemas.microsoft.com/office/drawing/2015/10/21/chartex" xmlns:cx3="http://schemas.microsoft.com/office/drawing/2016/5/9/chartex" xmlns:cx4="http://schemas.microsoft.com/office/drawing/2016/5/10/chartex" xmlns:cx5="http://schemas.microsoft.com/office/drawing/2016/5/11/chartex" xmlns:cx6="http://schemas.microsoft.com/office/drawing/2016/5/12/chartex" xmlns:cx7="http://schemas.microsoft.com/office/drawing/2016/5/13/chartex" xmlns:cx8="http://schemas.microsoft.com/office/drawing/2016/5/14/chartex" xmlns:mc="http://schemas.openxmlformats.org/markup-compatibility/2006" xmlns:aink="http://schemas.microsoft.com/office/drawing/2016/ink" xmlns:am3d="http://schemas.microsoft.com/office/drawing/2017/model3d" xmlns:o="urn:schemas-microsoft-com:office:office" xmlns:oel="http://schemas.microsoft.com/office/2019/extlst" xmlns:r="http://schemas.openxmlformats.org/officeDocument/2006/relationships" xmlns:m="http://schemas.openxmlformats.org/officeDocument/2006/math" xmlns:v="urn:schemas-microsoft-com:vml" xmlns:wp14="http://schemas.microsoft.com/office/word/2010/wordprocessingDrawing" xmlns:wp="http://schemas.openxmlformats.org/drawingml/2006/wordprocessingDrawing" xmlns:w10="urn:schemas-microsoft-com:office:word" xmlns:w="http://schemas.openxmlformats.org/wordprocessingml/2006/main" xmlns:w14="http://schemas.microsoft.com/office/word/2010/wordml" xmlns:w15="http://schemas.microsoft.com/office/word/2012/wordml" xmlns:w16cex="http://schemas.microsoft.com/office/word/2018/wordml/cex" xmlns:w16cid="http://schemas.microsoft.com/office/word/2016/wordml/cid" xmlns:w16="http://schemas.microsoft.com/office/word/2018/wordml" xmlns:w16sdtdh="http://schemas.microsoft.com/office/word/2020/wordml/sdtdatahash" xmlns:w16se="http://schemas.microsoft.com/office/word/2015/wordml/symex" xmlns:wpg="http://schemas.microsoft.com/office/word/2010/wordprocessingGroup" xmlns:wpi="http://schemas.microsoft.com/office/word/2010/wordprocessingInk" xmlns:wne="http://schemas.microsoft.com/office/word/2006/wordml" xmlns:wps="http://schemas.microsoft.com/office/word/2010/wordprocessingShape" mc:Ignorable="w14 w15 w16se w16cid w16 w16cex w16sdtdh wp14">
   <w:p>
     <w:pPr>
       <w:pBdr>
@@ -40870,7 +40289,7 @@
 </file>
 
 <file path=word/numbering.xml><?xml version="1.0" encoding="utf-8"?>
-<w:numbering xmlns:wpc="http://schemas.microsoft.com/office/word/2010/wordprocessingCanvas" xmlns:cx="http://schemas.microsoft.com/office/drawing/2014/chartex" xmlns:cx1="http://schemas.microsoft.com/office/drawing/2015/9/8/chartex" xmlns:cx2="http://schemas.microsoft.com/office/drawing/2015/10/21/chartex" xmlns:cx3="http://schemas.microsoft.com/office/drawing/2016/5/9/chartex" xmlns:cx4="http://schemas.microsoft.com/office/drawing/2016/5/10/chartex" xmlns:cx5="http://schemas.microsoft.com/office/drawing/2016/5/11/chartex" xmlns:cx6="http://schemas.microsoft.com/office/drawing/2016/5/12/chartex" xmlns:cx7="http://schemas.microsoft.com/office/drawing/2016/5/13/chartex" xmlns:cx8="http://schemas.microsoft.com/office/drawing/2016/5/14/chartex" xmlns:mc="http://schemas.openxmlformats.org/markup-compatibility/2006" xmlns:aink="http://schemas.microsoft.com/office/drawing/2016/ink" xmlns:am3d="http://schemas.microsoft.com/office/drawing/2017/model3d" xmlns:o="urn:schemas-microsoft-com:office:office" xmlns:r="http://schemas.openxmlformats.org/officeDocument/2006/relationships" xmlns:m="http://schemas.openxmlformats.org/officeDocument/2006/math" xmlns:v="urn:schemas-microsoft-com:vml" xmlns:wp14="http://schemas.microsoft.com/office/word/2010/wordprocessingDrawing" xmlns:wp="http://schemas.openxmlformats.org/drawingml/2006/wordprocessingDrawing" xmlns:w10="urn:schemas-microsoft-com:office:word" xmlns:w="http://schemas.openxmlformats.org/wordprocessingml/2006/main" xmlns:w14="http://schemas.microsoft.com/office/word/2010/wordml" xmlns:w15="http://schemas.microsoft.com/office/word/2012/wordml" xmlns:w16cex="http://schemas.microsoft.com/office/word/2018/wordml/cex" xmlns:w16cid="http://schemas.microsoft.com/office/word/2016/wordml/cid" xmlns:w16="http://schemas.microsoft.com/office/word/2018/wordml" xmlns:w16se="http://schemas.microsoft.com/office/word/2015/wordml/symex" xmlns:wpg="http://schemas.microsoft.com/office/word/2010/wordprocessingGroup" xmlns:wpi="http://schemas.microsoft.com/office/word/2010/wordprocessingInk" xmlns:wne="http://schemas.microsoft.com/office/word/2006/wordml" xmlns:wps="http://schemas.microsoft.com/office/word/2010/wordprocessingShape" mc:Ignorable="w14 w15 w16se w16cid w16 w16cex wp14">
+<w:numbering xmlns:wpc="http://schemas.microsoft.com/office/word/2010/wordprocessingCanvas" xmlns:cx="http://schemas.microsoft.com/office/drawing/2014/chartex" xmlns:cx1="http://schemas.microsoft.com/office/drawing/2015/9/8/chartex" xmlns:cx2="http://schemas.microsoft.com/office/drawing/2015/10/21/chartex" xmlns:cx3="http://schemas.microsoft.com/office/drawing/2016/5/9/chartex" xmlns:cx4="http://schemas.microsoft.com/office/drawing/2016/5/10/chartex" xmlns:cx5="http://schemas.microsoft.com/office/drawing/2016/5/11/chartex" xmlns:cx6="http://schemas.microsoft.com/office/drawing/2016/5/12/chartex" xmlns:cx7="http://schemas.microsoft.com/office/drawing/2016/5/13/chartex" xmlns:cx8="http://schemas.microsoft.com/office/drawing/2016/5/14/chartex" xmlns:mc="http://schemas.openxmlformats.org/markup-compatibility/2006" xmlns:aink="http://schemas.microsoft.com/office/drawing/2016/ink" xmlns:am3d="http://schemas.microsoft.com/office/drawing/2017/model3d" xmlns:o="urn:schemas-microsoft-com:office:office" xmlns:oel="http://schemas.microsoft.com/office/2019/extlst" xmlns:r="http://schemas.openxmlformats.org/officeDocument/2006/relationships" xmlns:m="http://schemas.openxmlformats.org/officeDocument/2006/math" xmlns:v="urn:schemas-microsoft-com:vml" xmlns:wp14="http://schemas.microsoft.com/office/word/2010/wordprocessingDrawing" xmlns:wp="http://schemas.openxmlformats.org/drawingml/2006/wordprocessingDrawing" xmlns:w10="urn:schemas-microsoft-com:office:word" xmlns:w="http://schemas.openxmlformats.org/wordprocessingml/2006/main" xmlns:w14="http://schemas.microsoft.com/office/word/2010/wordml" xmlns:w15="http://schemas.microsoft.com/office/word/2012/wordml" xmlns:w16cex="http://schemas.microsoft.com/office/word/2018/wordml/cex" xmlns:w16cid="http://schemas.microsoft.com/office/word/2016/wordml/cid" xmlns:w16="http://schemas.microsoft.com/office/word/2018/wordml" xmlns:w16sdtdh="http://schemas.microsoft.com/office/word/2020/wordml/sdtdatahash" xmlns:w16se="http://schemas.microsoft.com/office/word/2015/wordml/symex" xmlns:wpg="http://schemas.microsoft.com/office/word/2010/wordprocessingGroup" xmlns:wpi="http://schemas.microsoft.com/office/word/2010/wordprocessingInk" xmlns:wne="http://schemas.microsoft.com/office/word/2006/wordml" xmlns:wps="http://schemas.microsoft.com/office/word/2010/wordprocessingShape" mc:Ignorable="w14 w15 w16se w16cid w16 w16cex w16sdtdh wp14">
   <w:abstractNum w:abstractNumId="0" w15:restartNumberingAfterBreak="0">
     <w:nsid w:val="1C104C99"/>
     <w:multiLevelType w:val="multilevel"/>
@@ -41328,26 +40747,26 @@
       </w:rPr>
     </w:lvl>
   </w:abstractNum>
-  <w:num w:numId="1">
+  <w:num w:numId="1" w16cid:durableId="2018264445">
     <w:abstractNumId w:val="0"/>
   </w:num>
-  <w:num w:numId="2">
+  <w:num w:numId="2" w16cid:durableId="1638797651">
     <w:abstractNumId w:val="3"/>
   </w:num>
-  <w:num w:numId="3">
+  <w:num w:numId="3" w16cid:durableId="1730374298">
     <w:abstractNumId w:val="1"/>
   </w:num>
-  <w:num w:numId="4">
+  <w:num w:numId="4" w16cid:durableId="846943140">
     <w:abstractNumId w:val="4"/>
   </w:num>
-  <w:num w:numId="5">
+  <w:num w:numId="5" w16cid:durableId="91827074">
     <w:abstractNumId w:val="2"/>
   </w:num>
 </w:numbering>
 </file>
 
 <file path=word/styles.xml><?xml version="1.0" encoding="utf-8"?>
-<w:styles xmlns:mc="http://schemas.openxmlformats.org/markup-compatibility/2006" xmlns:r="http://schemas.openxmlformats.org/officeDocument/2006/relationships" xmlns:w="http://schemas.openxmlformats.org/wordprocessingml/2006/main" xmlns:w14="http://schemas.microsoft.com/office/word/2010/wordml" xmlns:w15="http://schemas.microsoft.com/office/word/2012/wordml" xmlns:w16cex="http://schemas.microsoft.com/office/word/2018/wordml/cex" xmlns:w16cid="http://schemas.microsoft.com/office/word/2016/wordml/cid" xmlns:w16="http://schemas.microsoft.com/office/word/2018/wordml" xmlns:w16se="http://schemas.microsoft.com/office/word/2015/wordml/symex" mc:Ignorable="w14 w15 w16se w16cid w16 w16cex">
+<w:styles xmlns:mc="http://schemas.openxmlformats.org/markup-compatibility/2006" xmlns:r="http://schemas.openxmlformats.org/officeDocument/2006/relationships" xmlns:w="http://schemas.openxmlformats.org/wordprocessingml/2006/main" xmlns:w14="http://schemas.microsoft.com/office/word/2010/wordml" xmlns:w15="http://schemas.microsoft.com/office/word/2012/wordml" xmlns:w16cex="http://schemas.microsoft.com/office/word/2018/wordml/cex" xmlns:w16cid="http://schemas.microsoft.com/office/word/2016/wordml/cid" xmlns:w16="http://schemas.microsoft.com/office/word/2018/wordml" xmlns:w16sdtdh="http://schemas.microsoft.com/office/word/2020/wordml/sdtdatahash" xmlns:w16se="http://schemas.microsoft.com/office/word/2015/wordml/symex" mc:Ignorable="w14 w15 w16se w16cid w16 w16cex w16sdtdh">
   <w:docDefaults>
     <w:rPrDefault>
       <w:rPr>
@@ -41745,7 +41164,7 @@
     <w:name w:val="Normal"/>
     <w:qFormat/>
   </w:style>
-  <w:style w:type="paragraph" w:styleId="Heading1">
+  <w:style w:type="paragraph" w:styleId="Ttulo1">
     <w:name w:val="heading 1"/>
     <w:basedOn w:val="Normal"/>
     <w:next w:val="Normal"/>
@@ -41763,7 +41182,7 @@
       <w:szCs w:val="32"/>
     </w:rPr>
   </w:style>
-  <w:style w:type="paragraph" w:styleId="Heading2">
+  <w:style w:type="paragraph" w:styleId="Ttulo2">
     <w:name w:val="heading 2"/>
     <w:basedOn w:val="Normal"/>
     <w:next w:val="Normal"/>
@@ -41782,7 +41201,7 @@
       <w:szCs w:val="26"/>
     </w:rPr>
   </w:style>
-  <w:style w:type="paragraph" w:styleId="Heading3">
+  <w:style w:type="paragraph" w:styleId="Ttulo3">
     <w:name w:val="heading 3"/>
     <w:basedOn w:val="Normal"/>
     <w:next w:val="Normal"/>
@@ -41802,7 +41221,7 @@
       <w:szCs w:val="24"/>
     </w:rPr>
   </w:style>
-  <w:style w:type="paragraph" w:styleId="Heading4">
+  <w:style w:type="paragraph" w:styleId="Ttulo4">
     <w:name w:val="heading 4"/>
     <w:basedOn w:val="Normal"/>
     <w:next w:val="Normal"/>
@@ -41822,7 +41241,7 @@
       <w:szCs w:val="24"/>
     </w:rPr>
   </w:style>
-  <w:style w:type="paragraph" w:styleId="Heading5">
+  <w:style w:type="paragraph" w:styleId="Ttulo5">
     <w:name w:val="heading 5"/>
     <w:basedOn w:val="Normal"/>
     <w:next w:val="Normal"/>
@@ -41840,7 +41259,7 @@
       <w:b/>
     </w:rPr>
   </w:style>
-  <w:style w:type="paragraph" w:styleId="Heading6">
+  <w:style w:type="paragraph" w:styleId="Ttulo6">
     <w:name w:val="heading 6"/>
     <w:basedOn w:val="Normal"/>
     <w:next w:val="Normal"/>
@@ -41860,13 +41279,13 @@
       <w:szCs w:val="20"/>
     </w:rPr>
   </w:style>
-  <w:style w:type="character" w:default="1" w:styleId="DefaultParagraphFont">
+  <w:style w:type="character" w:default="1" w:styleId="Fontepargpadro">
     <w:name w:val="Default Paragraph Font"/>
     <w:uiPriority w:val="1"/>
     <w:semiHidden/>
     <w:unhideWhenUsed/>
   </w:style>
-  <w:style w:type="table" w:default="1" w:styleId="TableNormal">
+  <w:style w:type="table" w:default="1" w:styleId="Tabelanormal">
     <w:name w:val="Normal Table"/>
     <w:uiPriority w:val="99"/>
     <w:semiHidden/>
@@ -41881,13 +41300,13 @@
       </w:tblCellMar>
     </w:tblPr>
   </w:style>
-  <w:style w:type="numbering" w:default="1" w:styleId="NoList">
+  <w:style w:type="numbering" w:default="1" w:styleId="Semlista">
     <w:name w:val="No List"/>
     <w:uiPriority w:val="99"/>
     <w:semiHidden/>
     <w:unhideWhenUsed/>
   </w:style>
-  <w:style w:type="paragraph" w:styleId="Title">
+  <w:style w:type="paragraph" w:styleId="Ttulo">
     <w:name w:val="Title"/>
     <w:basedOn w:val="Normal"/>
     <w:next w:val="Normal"/>
@@ -41904,7 +41323,7 @@
       <w:szCs w:val="72"/>
     </w:rPr>
   </w:style>
-  <w:style w:type="paragraph" w:styleId="Subtitle">
+  <w:style w:type="paragraph" w:styleId="Subttulo">
     <w:name w:val="Subtitle"/>
     <w:basedOn w:val="Normal"/>
     <w:next w:val="Normal"/>
@@ -41924,7 +41343,7 @@
     </w:rPr>
   </w:style>
   <w:style w:type="table" w:customStyle="1" w:styleId="a">
-    <w:basedOn w:val="TableNormal"/>
+    <w:basedOn w:val="Tabelanormal"/>
     <w:pPr>
       <w:spacing w:after="0" w:line="240" w:lineRule="auto"/>
     </w:pPr>
@@ -41934,7 +41353,7 @@
     </w:tblPr>
   </w:style>
   <w:style w:type="table" w:customStyle="1" w:styleId="a0">
-    <w:basedOn w:val="TableNormal"/>
+    <w:basedOn w:val="Tabelanormal"/>
     <w:pPr>
       <w:spacing w:after="0" w:line="240" w:lineRule="auto"/>
     </w:pPr>
@@ -41944,7 +41363,7 @@
     </w:tblPr>
   </w:style>
   <w:style w:type="table" w:customStyle="1" w:styleId="a1">
-    <w:basedOn w:val="TableNormal"/>
+    <w:basedOn w:val="Tabelanormal"/>
     <w:pPr>
       <w:spacing w:after="0" w:line="240" w:lineRule="auto"/>
     </w:pPr>
@@ -41954,7 +41373,7 @@
     </w:tblPr>
   </w:style>
   <w:style w:type="table" w:customStyle="1" w:styleId="a2">
-    <w:basedOn w:val="TableNormal"/>
+    <w:basedOn w:val="Tabelanormal"/>
     <w:pPr>
       <w:spacing w:after="0" w:line="240" w:lineRule="auto"/>
     </w:pPr>
@@ -41964,7 +41383,7 @@
     </w:tblPr>
   </w:style>
   <w:style w:type="table" w:customStyle="1" w:styleId="a3">
-    <w:basedOn w:val="TableNormal"/>
+    <w:basedOn w:val="Tabelanormal"/>
     <w:tblPr>
       <w:tblStyleRowBandSize w:val="1"/>
       <w:tblStyleColBandSize w:val="1"/>
@@ -41975,7 +41394,7 @@
     </w:tblPr>
   </w:style>
   <w:style w:type="table" w:customStyle="1" w:styleId="a4">
-    <w:basedOn w:val="TableNormal"/>
+    <w:basedOn w:val="Tabelanormal"/>
     <w:tblPr>
       <w:tblStyleRowBandSize w:val="1"/>
       <w:tblStyleColBandSize w:val="1"/>
@@ -41986,7 +41405,7 @@
     </w:tblPr>
   </w:style>
   <w:style w:type="table" w:customStyle="1" w:styleId="a5">
-    <w:basedOn w:val="TableNormal"/>
+    <w:basedOn w:val="Tabelanormal"/>
     <w:tblPr>
       <w:tblStyleRowBandSize w:val="1"/>
       <w:tblStyleColBandSize w:val="1"/>
@@ -41997,7 +41416,7 @@
     </w:tblPr>
   </w:style>
   <w:style w:type="table" w:customStyle="1" w:styleId="a6">
-    <w:basedOn w:val="TableNormal"/>
+    <w:basedOn w:val="Tabelanormal"/>
     <w:tblPr>
       <w:tblStyleRowBandSize w:val="1"/>
       <w:tblStyleColBandSize w:val="1"/>
@@ -42008,7 +41427,7 @@
     </w:tblPr>
   </w:style>
   <w:style w:type="table" w:customStyle="1" w:styleId="a7">
-    <w:basedOn w:val="TableNormal"/>
+    <w:basedOn w:val="Tabelanormal"/>
     <w:tblPr>
       <w:tblStyleRowBandSize w:val="1"/>
       <w:tblStyleColBandSize w:val="1"/>
@@ -42019,7 +41438,7 @@
     </w:tblPr>
   </w:style>
   <w:style w:type="table" w:customStyle="1" w:styleId="a8">
-    <w:basedOn w:val="TableNormal"/>
+    <w:basedOn w:val="Tabelanormal"/>
     <w:tblPr>
       <w:tblStyleRowBandSize w:val="1"/>
       <w:tblStyleColBandSize w:val="1"/>
@@ -42030,7 +41449,7 @@
     </w:tblPr>
   </w:style>
   <w:style w:type="table" w:customStyle="1" w:styleId="a9">
-    <w:basedOn w:val="TableNormal"/>
+    <w:basedOn w:val="Tabelanormal"/>
     <w:tblPr>
       <w:tblStyleRowBandSize w:val="1"/>
       <w:tblStyleColBandSize w:val="1"/>
@@ -42041,7 +41460,7 @@
     </w:tblPr>
   </w:style>
   <w:style w:type="table" w:customStyle="1" w:styleId="aa">
-    <w:basedOn w:val="TableNormal"/>
+    <w:basedOn w:val="Tabelanormal"/>
     <w:tblPr>
       <w:tblStyleRowBandSize w:val="1"/>
       <w:tblStyleColBandSize w:val="1"/>
@@ -42052,7 +41471,7 @@
     </w:tblPr>
   </w:style>
   <w:style w:type="table" w:customStyle="1" w:styleId="ab">
-    <w:basedOn w:val="TableNormal"/>
+    <w:basedOn w:val="Tabelanormal"/>
     <w:tblPr>
       <w:tblStyleRowBandSize w:val="1"/>
       <w:tblStyleColBandSize w:val="1"/>
@@ -42063,7 +41482,7 @@
     </w:tblPr>
   </w:style>
   <w:style w:type="table" w:customStyle="1" w:styleId="ac">
-    <w:basedOn w:val="TableNormal"/>
+    <w:basedOn w:val="Tabelanormal"/>
     <w:pPr>
       <w:spacing w:after="0" w:line="240" w:lineRule="auto"/>
     </w:pPr>
@@ -42638,15 +42057,6 @@
 </file>
 
 <file path=customXml/item2.xml><?xml version="1.0" encoding="utf-8"?>
-<?mso-contentType ?>
-<FormTemplates xmlns="http://schemas.microsoft.com/sharepoint/v3/contenttype/forms">
-  <Display>DocumentLibraryForm</Display>
-  <Edit>DocumentLibraryForm</Edit>
-  <New>DocumentLibraryForm</New>
-</FormTemplates>
-</file>
-
-<file path=customXml/item3.xml><?xml version="1.0" encoding="utf-8"?>
 <p:properties xmlns:p="http://schemas.microsoft.com/office/2006/metadata/properties" xmlns:xsi="http://www.w3.org/2001/XMLSchema-instance" xmlns:pc="http://schemas.microsoft.com/office/infopath/2007/PartnerControls">
   <documentManagement>
     <lcf76f155ced4ddcb4097134ff3c332f xmlns="e448694a-d584-4c32-8a73-b25089e2a9e7">
@@ -42657,14 +42067,50 @@
 </p:properties>
 </file>
 
+<file path=customXml/item3.xml><?xml version="1.0" encoding="utf-8"?>
+<?mso-contentType ?>
+<FormTemplates xmlns="http://schemas.microsoft.com/sharepoint/v3/contenttype/forms">
+  <Display>DocumentLibraryForm</Display>
+  <Edit>DocumentLibraryForm</Edit>
+  <New>DocumentLibraryForm</New>
+</FormTemplates>
+</file>
+
 <file path=customXml/itemProps1.xml><?xml version="1.0" encoding="utf-8"?>
-<ds:datastoreItem xmlns:ds="http://schemas.openxmlformats.org/officeDocument/2006/customXml" ds:itemID="{5A6B9AB7-DCE6-4374-A1C1-D151783F1D23}"/>
+<ds:datastoreItem xmlns:ds="http://schemas.openxmlformats.org/officeDocument/2006/customXml" ds:itemID="{5A6B9AB7-DCE6-4374-A1C1-D151783F1D23}">
+  <ds:schemaRefs>
+    <ds:schemaRef ds:uri="http://schemas.microsoft.com/office/2006/metadata/contentType"/>
+    <ds:schemaRef ds:uri="http://schemas.microsoft.com/office/2006/metadata/properties/metaAttributes"/>
+    <ds:schemaRef ds:uri="http://www.w3.org/2001/XMLSchema"/>
+    <ds:schemaRef ds:uri="http://schemas.microsoft.com/office/2006/metadata/properties"/>
+    <ds:schemaRef ds:uri="e448694a-d584-4c32-8a73-b25089e2a9e7"/>
+    <ds:schemaRef ds:uri="8104680d-40dd-43e9-8d5a-53ba965800ba"/>
+    <ds:schemaRef ds:uri="50c908b1-f277-4340-90a9-4611d0b0f078"/>
+    <ds:schemaRef ds:uri="http://schemas.microsoft.com/office/2006/documentManagement/types"/>
+    <ds:schemaRef ds:uri="http://schemas.microsoft.com/office/infopath/2007/PartnerControls"/>
+    <ds:schemaRef ds:uri="http://schemas.openxmlformats.org/package/2006/metadata/core-properties"/>
+    <ds:schemaRef ds:uri="http://purl.org/dc/elements/1.1/"/>
+    <ds:schemaRef ds:uri="http://purl.org/dc/terms/"/>
+    <ds:schemaRef ds:uri="http://schemas.microsoft.com/internal/obd"/>
+  </ds:schemaRefs>
+</ds:datastoreItem>
 </file>
 
 <file path=customXml/itemProps2.xml><?xml version="1.0" encoding="utf-8"?>
-<ds:datastoreItem xmlns:ds="http://schemas.openxmlformats.org/officeDocument/2006/customXml" ds:itemID="{A0A57BB7-ECDB-4370-8FDC-A84850798C88}"/>
+<ds:datastoreItem xmlns:ds="http://schemas.openxmlformats.org/officeDocument/2006/customXml" ds:itemID="{7114A4E4-8FEF-4234-9490-6A4ED12FCF4B}">
+  <ds:schemaRefs>
+    <ds:schemaRef ds:uri="http://schemas.microsoft.com/office/2006/metadata/properties"/>
+    <ds:schemaRef ds:uri="http://schemas.microsoft.com/office/infopath/2007/PartnerControls"/>
+    <ds:schemaRef ds:uri="e448694a-d584-4c32-8a73-b25089e2a9e7"/>
+    <ds:schemaRef ds:uri="50c908b1-f277-4340-90a9-4611d0b0f078"/>
+  </ds:schemaRefs>
+</ds:datastoreItem>
 </file>
 
 <file path=customXml/itemProps3.xml><?xml version="1.0" encoding="utf-8"?>
-<ds:datastoreItem xmlns:ds="http://schemas.openxmlformats.org/officeDocument/2006/customXml" ds:itemID="{7114A4E4-8FEF-4234-9490-6A4ED12FCF4B}"/>
+<ds:datastoreItem xmlns:ds="http://schemas.openxmlformats.org/officeDocument/2006/customXml" ds:itemID="{A0A57BB7-ECDB-4370-8FDC-A84850798C88}">
+  <ds:schemaRefs>
+    <ds:schemaRef ds:uri="http://schemas.microsoft.com/sharepoint/v3/contenttype/forms"/>
+  </ds:schemaRefs>
+</ds:datastoreItem>
 </file>
</xml_diff>